<commit_message>
update developer doc update typo
</commit_message>
<xml_diff>
--- a/Developer Guide/Developer Document.docx
+++ b/Developer Guide/Developer Document.docx
@@ -4369,6 +4369,7 @@
     <w:p>
       <w:pPr>
         <w:rPr>
+          <w:rStyle w:val="Hyperlink"/>
           <w:lang w:val="en-HK"/>
         </w:rPr>
       </w:pPr>
@@ -4384,11 +4385,887 @@
             <w:rStyle w:val="Hyperlink"/>
             <w:lang w:val="en-HK"/>
           </w:rPr>
-          <w:t>https://wiki.scn.sap.com/wiki/display/BOBJ/Crystal+Reports%2C+Developer+for+Visual+Studio+Downloads</w:t>
+          <w:t>https://wiki.scn.sap.com/wiki/display/BOBJ/Crystal+Reports%2C+De</w:t>
+        </w:r>
+        <w:r>
+          <w:rPr>
+            <w:rStyle w:val="Hyperlink"/>
+            <w:lang w:val="en-HK"/>
+          </w:rPr>
+          <w:t>v</w:t>
+        </w:r>
+        <w:r>
+          <w:rPr>
+            <w:rStyle w:val="Hyperlink"/>
+            <w:lang w:val="en-HK"/>
+          </w:rPr>
+          <w:t>eloper+for+Visual+Studio+Downloads</w:t>
         </w:r>
       </w:hyperlink>
     </w:p>
     <w:p>
+      <w:r>
+        <w:t>Check which version is suitable for your VS</w:t>
+      </w:r>
+      <w:r>
+        <w:t xml:space="preserve">, </w:t>
+      </w:r>
+      <w:proofErr w:type="gramStart"/>
+      <w:r>
+        <w:t>it</w:t>
+      </w:r>
+      <w:proofErr w:type="gramEnd"/>
+      <w:r>
+        <w:t xml:space="preserve"> </w:t>
+      </w:r>
+      <w:proofErr w:type="gramStart"/>
+      <w:r>
+        <w:t>SP</w:t>
+      </w:r>
+      <w:proofErr w:type="gramEnd"/>
+      <w:r>
+        <w:t xml:space="preserve"> 32 in my case.</w:t>
+      </w:r>
+    </w:p>
+    <w:p>
+      <w:pPr>
+        <w:keepNext/>
+      </w:pPr>
+      <w:r>
+        <w:rPr>
+          <w:noProof/>
+        </w:rPr>
+        <w:lastRenderedPageBreak/>
+        <w:drawing>
+          <wp:inline distT="0" distB="0" distL="0" distR="0" wp14:anchorId="0AB6177A" wp14:editId="395BF9B2">
+            <wp:extent cx="5111750" cy="2928607"/>
+            <wp:effectExtent l="0" t="0" r="0" b="5715"/>
+            <wp:docPr id="616115011" name="Picture 1" descr="A screenshot of a computer program&#10;&#10;Description automatically generated"/>
+            <wp:cNvGraphicFramePr>
+              <a:graphicFrameLocks xmlns:a="http://schemas.openxmlformats.org/drawingml/2006/main" noChangeAspect="1"/>
+            </wp:cNvGraphicFramePr>
+            <a:graphic xmlns:a="http://schemas.openxmlformats.org/drawingml/2006/main">
+              <a:graphicData uri="http://schemas.openxmlformats.org/drawingml/2006/picture">
+                <pic:pic xmlns:pic="http://schemas.openxmlformats.org/drawingml/2006/picture">
+                  <pic:nvPicPr>
+                    <pic:cNvPr id="616115011" name="Picture 1" descr="A screenshot of a computer program&#10;&#10;Description automatically generated"/>
+                    <pic:cNvPicPr/>
+                  </pic:nvPicPr>
+                  <pic:blipFill>
+                    <a:blip r:embed="rId7"/>
+                    <a:stretch>
+                      <a:fillRect/>
+                    </a:stretch>
+                  </pic:blipFill>
+                  <pic:spPr>
+                    <a:xfrm>
+                      <a:off x="0" y="0"/>
+                      <a:ext cx="5118695" cy="2932586"/>
+                    </a:xfrm>
+                    <a:prstGeom prst="rect">
+                      <a:avLst/>
+                    </a:prstGeom>
+                  </pic:spPr>
+                </pic:pic>
+              </a:graphicData>
+            </a:graphic>
+          </wp:inline>
+        </w:drawing>
+      </w:r>
+    </w:p>
+    <w:p>
+      <w:pPr>
+        <w:pStyle w:val="Caption"/>
+        <w:rPr>
+          <w:lang w:val="en-HK"/>
+        </w:rPr>
+      </w:pPr>
+      <w:r>
+        <w:t xml:space="preserve">Figure </w:t>
+      </w:r>
+      <w:r>
+        <w:fldChar w:fldCharType="begin"/>
+      </w:r>
+      <w:r>
+        <w:instrText xml:space="preserve"> STYLEREF 1 \s </w:instrText>
+      </w:r>
+      <w:r>
+        <w:fldChar w:fldCharType="separate"/>
+      </w:r>
+      <w:r>
+        <w:rPr>
+          <w:noProof/>
+        </w:rPr>
+        <w:t>5</w:t>
+      </w:r>
+      <w:r>
+        <w:fldChar w:fldCharType="end"/>
+      </w:r>
+      <w:r>
+        <w:noBreakHyphen/>
+      </w:r>
+      <w:r>
+        <w:fldChar w:fldCharType="begin"/>
+      </w:r>
+      <w:r>
+        <w:instrText xml:space="preserve"> SEQ Figure \* ARABIC \s 1 </w:instrText>
+      </w:r>
+      <w:r>
+        <w:fldChar w:fldCharType="separate"/>
+      </w:r>
+      <w:r>
+        <w:rPr>
+          <w:noProof/>
+        </w:rPr>
+        <w:t>1</w:t>
+      </w:r>
+      <w:r>
+        <w:fldChar w:fldCharType="end"/>
+      </w:r>
+      <w:r>
+        <w:t xml:space="preserve"> C</w:t>
+      </w:r>
+      <w:r>
+        <w:t>ompatibility</w:t>
+      </w:r>
+      <w:r>
+        <w:t xml:space="preserve"> table of Crystal Report and Visual Studio</w:t>
+      </w:r>
+    </w:p>
+    <w:p>
+      <w:pPr>
+        <w:rPr>
+          <w:lang w:val="en-HK"/>
+        </w:rPr>
+      </w:pPr>
+      <w:r>
+        <w:rPr>
+          <w:lang w:val="en-HK"/>
+        </w:rPr>
+        <w:t xml:space="preserve">Scroll down to Downloading, click “this software downloads page”, find the specify version of </w:t>
+      </w:r>
+      <w:r>
+        <w:rPr>
+          <w:lang w:val="en-HK"/>
+        </w:rPr>
+        <w:t xml:space="preserve">“SAP Crystal Report for Microsoft Visual </w:t>
+      </w:r>
+      <w:proofErr w:type="gramStart"/>
+      <w:r>
+        <w:rPr>
+          <w:lang w:val="en-HK"/>
+        </w:rPr>
+        <w:t>Studio”</w:t>
+      </w:r>
+      <w:proofErr w:type="gramEnd"/>
+    </w:p>
+    <w:p>
+      <w:pPr>
+        <w:keepNext/>
+      </w:pPr>
+      <w:r>
+        <w:rPr>
+          <w:noProof/>
+        </w:rPr>
+        <w:lastRenderedPageBreak/>
+        <w:drawing>
+          <wp:inline distT="0" distB="0" distL="0" distR="0" wp14:anchorId="5FAF34B3" wp14:editId="6495F0BD">
+            <wp:extent cx="7926779" cy="4307127"/>
+            <wp:effectExtent l="0" t="0" r="0" b="0"/>
+            <wp:docPr id="968063481" name="Picture 1" descr="A screenshot of a computer screen&#10;&#10;Description automatically generated"/>
+            <wp:cNvGraphicFramePr>
+              <a:graphicFrameLocks xmlns:a="http://schemas.openxmlformats.org/drawingml/2006/main" noChangeAspect="1"/>
+            </wp:cNvGraphicFramePr>
+            <a:graphic xmlns:a="http://schemas.openxmlformats.org/drawingml/2006/main">
+              <a:graphicData uri="http://schemas.openxmlformats.org/drawingml/2006/picture">
+                <pic:pic xmlns:pic="http://schemas.openxmlformats.org/drawingml/2006/picture">
+                  <pic:nvPicPr>
+                    <pic:cNvPr id="968063481" name="Picture 1" descr="A screenshot of a computer screen&#10;&#10;Description automatically generated"/>
+                    <pic:cNvPicPr/>
+                  </pic:nvPicPr>
+                  <pic:blipFill>
+                    <a:blip r:embed="rId8"/>
+                    <a:stretch>
+                      <a:fillRect/>
+                    </a:stretch>
+                  </pic:blipFill>
+                  <pic:spPr>
+                    <a:xfrm>
+                      <a:off x="0" y="0"/>
+                      <a:ext cx="7939448" cy="4314011"/>
+                    </a:xfrm>
+                    <a:prstGeom prst="rect">
+                      <a:avLst/>
+                    </a:prstGeom>
+                  </pic:spPr>
+                </pic:pic>
+              </a:graphicData>
+            </a:graphic>
+          </wp:inline>
+        </w:drawing>
+      </w:r>
+    </w:p>
+    <w:p>
+      <w:pPr>
+        <w:pStyle w:val="Caption"/>
+        <w:rPr>
+          <w:lang w:val="en-HK"/>
+        </w:rPr>
+      </w:pPr>
+      <w:r>
+        <w:t xml:space="preserve">Figure </w:t>
+      </w:r>
+      <w:r>
+        <w:fldChar w:fldCharType="begin"/>
+      </w:r>
+      <w:r>
+        <w:instrText xml:space="preserve"> STYLEREF 1 \s </w:instrText>
+      </w:r>
+      <w:r>
+        <w:fldChar w:fldCharType="separate"/>
+      </w:r>
+      <w:r>
+        <w:rPr>
+          <w:noProof/>
+        </w:rPr>
+        <w:t>5</w:t>
+      </w:r>
+      <w:r>
+        <w:fldChar w:fldCharType="end"/>
+      </w:r>
+      <w:r>
+        <w:noBreakHyphen/>
+      </w:r>
+      <w:r>
+        <w:fldChar w:fldCharType="begin"/>
+      </w:r>
+      <w:r>
+        <w:instrText xml:space="preserve"> SEQ Figure \* ARABIC \s 1 </w:instrText>
+      </w:r>
+      <w:r>
+        <w:fldChar w:fldCharType="separate"/>
+      </w:r>
+      <w:r>
+        <w:rPr>
+          <w:noProof/>
+        </w:rPr>
+        <w:t>2</w:t>
+      </w:r>
+      <w:r>
+        <w:fldChar w:fldCharType="end"/>
+      </w:r>
+      <w:r>
+        <w:t xml:space="preserve"> Search the suitable crystal report for </w:t>
+      </w:r>
+      <w:proofErr w:type="gramStart"/>
+      <w:r>
+        <w:t>install</w:t>
+      </w:r>
+      <w:proofErr w:type="gramEnd"/>
+    </w:p>
+    <w:p>
+      <w:pPr>
+        <w:rPr>
+          <w:lang w:val="en-HK"/>
+        </w:rPr>
+      </w:pPr>
+    </w:p>
+    <w:p>
+      <w:pPr>
+        <w:rPr>
+          <w:lang w:val="en-HK"/>
+        </w:rPr>
+      </w:pPr>
+      <w:r>
+        <w:rPr>
+          <w:lang w:val="en-HK"/>
+        </w:rPr>
+        <w:t xml:space="preserve">Click to download and </w:t>
+      </w:r>
+      <w:proofErr w:type="gramStart"/>
+      <w:r>
+        <w:rPr>
+          <w:lang w:val="en-HK"/>
+        </w:rPr>
+        <w:t>Install</w:t>
+      </w:r>
+      <w:proofErr w:type="gramEnd"/>
+    </w:p>
+    <w:p>
+      <w:pPr>
+        <w:rPr>
+          <w:lang w:val="en-HK"/>
+        </w:rPr>
+      </w:pPr>
+      <w:r>
+        <w:rPr>
+          <w:lang w:val="en-HK"/>
+        </w:rPr>
+        <w:t>When “SP35 64bit” installer installation is completed, it prompts and recommend</w:t>
+      </w:r>
+      <w:r>
+        <w:rPr>
+          <w:lang w:val="en-HK"/>
+        </w:rPr>
+        <w:t>ed</w:t>
+      </w:r>
+      <w:r>
+        <w:rPr>
+          <w:lang w:val="en-HK"/>
+        </w:rPr>
+        <w:t xml:space="preserve"> to install 32bit runtime engine </w:t>
+      </w:r>
+      <w:proofErr w:type="gramStart"/>
+      <w:r>
+        <w:rPr>
+          <w:lang w:val="en-HK"/>
+        </w:rPr>
+        <w:t>in order to</w:t>
+      </w:r>
+      <w:proofErr w:type="gramEnd"/>
+      <w:r>
+        <w:rPr>
+          <w:lang w:val="en-HK"/>
+        </w:rPr>
+        <w:t xml:space="preserve"> develop 32-bit Visual Studio applications</w:t>
+      </w:r>
+      <w:r>
+        <w:rPr>
+          <w:lang w:val="en-HK"/>
+        </w:rPr>
+        <w:t>.</w:t>
+      </w:r>
+    </w:p>
+    <w:p>
+      <w:pPr>
+        <w:rPr>
+          <w:lang w:val="en-HK"/>
+        </w:rPr>
+      </w:pPr>
+    </w:p>
+    <w:p>
+      <w:r>
+        <w:rPr>
+          <w:noProof/>
+        </w:rPr>
+        <w:drawing>
+          <wp:inline distT="0" distB="0" distL="0" distR="0" wp14:anchorId="3E08D4D6" wp14:editId="44437801">
+            <wp:extent cx="3770932" cy="3645725"/>
+            <wp:effectExtent l="0" t="0" r="1270" b="0"/>
+            <wp:docPr id="1252863974" name="Picture 1" descr="A screenshot of a computer&#10;&#10;Description automatically generated"/>
+            <wp:cNvGraphicFramePr>
+              <a:graphicFrameLocks xmlns:a="http://schemas.openxmlformats.org/drawingml/2006/main" noChangeAspect="1"/>
+            </wp:cNvGraphicFramePr>
+            <a:graphic xmlns:a="http://schemas.openxmlformats.org/drawingml/2006/main">
+              <a:graphicData uri="http://schemas.openxmlformats.org/drawingml/2006/picture">
+                <pic:pic xmlns:pic="http://schemas.openxmlformats.org/drawingml/2006/picture">
+                  <pic:nvPicPr>
+                    <pic:cNvPr id="1252863974" name="Picture 1" descr="A screenshot of a computer&#10;&#10;Description automatically generated"/>
+                    <pic:cNvPicPr/>
+                  </pic:nvPicPr>
+                  <pic:blipFill>
+                    <a:blip r:embed="rId9"/>
+                    <a:stretch>
+                      <a:fillRect/>
+                    </a:stretch>
+                  </pic:blipFill>
+                  <pic:spPr>
+                    <a:xfrm>
+                      <a:off x="0" y="0"/>
+                      <a:ext cx="3772130" cy="3646883"/>
+                    </a:xfrm>
+                    <a:prstGeom prst="rect">
+                      <a:avLst/>
+                    </a:prstGeom>
+                  </pic:spPr>
+                </pic:pic>
+              </a:graphicData>
+            </a:graphic>
+          </wp:inline>
+        </w:drawing>
+      </w:r>
+      <w:r>
+        <w:t xml:space="preserve"> </w:t>
+      </w:r>
+      <w:r>
+        <w:rPr>
+          <w:noProof/>
+        </w:rPr>
+        <w:drawing>
+          <wp:inline distT="0" distB="0" distL="0" distR="0" wp14:anchorId="66B09222" wp14:editId="03DCEF80">
+            <wp:extent cx="4215740" cy="4076808"/>
+            <wp:effectExtent l="0" t="0" r="0" b="0"/>
+            <wp:docPr id="1302542586" name="Picture 1" descr="A screenshot of a computer&#10;&#10;Description automatically generated"/>
+            <wp:cNvGraphicFramePr>
+              <a:graphicFrameLocks xmlns:a="http://schemas.openxmlformats.org/drawingml/2006/main" noChangeAspect="1"/>
+            </wp:cNvGraphicFramePr>
+            <a:graphic xmlns:a="http://schemas.openxmlformats.org/drawingml/2006/main">
+              <a:graphicData uri="http://schemas.openxmlformats.org/drawingml/2006/picture">
+                <pic:pic xmlns:pic="http://schemas.openxmlformats.org/drawingml/2006/picture">
+                  <pic:nvPicPr>
+                    <pic:cNvPr id="1302542586" name="Picture 1" descr="A screenshot of a computer&#10;&#10;Description automatically generated"/>
+                    <pic:cNvPicPr>
+                      <a:picLocks noChangeAspect="1" noChangeArrowheads="1"/>
+                    </pic:cNvPicPr>
+                  </pic:nvPicPr>
+                  <pic:blipFill>
+                    <a:blip r:embed="rId10">
+                      <a:extLst>
+                        <a:ext uri="{28A0092B-C50C-407E-A947-70E740481C1C}">
+                          <a14:useLocalDpi xmlns:a14="http://schemas.microsoft.com/office/drawing/2010/main" val="0"/>
+                        </a:ext>
+                      </a:extLst>
+                    </a:blip>
+                    <a:srcRect/>
+                    <a:stretch>
+                      <a:fillRect/>
+                    </a:stretch>
+                  </pic:blipFill>
+                  <pic:spPr bwMode="auto">
+                    <a:xfrm>
+                      <a:off x="0" y="0"/>
+                      <a:ext cx="4216002" cy="4077061"/>
+                    </a:xfrm>
+                    <a:prstGeom prst="rect">
+                      <a:avLst/>
+                    </a:prstGeom>
+                    <a:noFill/>
+                    <a:ln>
+                      <a:noFill/>
+                    </a:ln>
+                  </pic:spPr>
+                </pic:pic>
+              </a:graphicData>
+            </a:graphic>
+          </wp:inline>
+        </w:drawing>
+      </w:r>
+    </w:p>
+    <w:p>
+      <w:r>
+        <w:t xml:space="preserve">If check “Yes, install 32-bit runtime”, </w:t>
+      </w:r>
+      <w:r>
+        <w:t>It would download the "CR for Visual Studio SP35 CR Runtime 32-bit MSI"</w:t>
+      </w:r>
+      <w:r>
+        <w:t xml:space="preserve"> from the </w:t>
+      </w:r>
+      <w:proofErr w:type="gramStart"/>
+      <w:r>
+        <w:t>internet</w:t>
+      </w:r>
+      <w:r>
+        <w:t>(</w:t>
+      </w:r>
+      <w:proofErr w:type="gramEnd"/>
+      <w:r>
+        <w:t>I guess)</w:t>
+      </w:r>
+      <w:r>
+        <w:t>.</w:t>
+      </w:r>
+    </w:p>
+    <w:p>
+      <w:r>
+        <w:t xml:space="preserve">If </w:t>
+      </w:r>
+      <w:r>
+        <w:t>the</w:t>
+      </w:r>
+      <w:r>
+        <w:t xml:space="preserve"> computer is isolated from the internet, suggest you download it </w:t>
+      </w:r>
+      <w:r>
+        <w:t xml:space="preserve">from </w:t>
+      </w:r>
+      <w:r>
+        <w:t>previous step, and uncheck the box here.</w:t>
+      </w:r>
+    </w:p>
+    <w:p/>
+    <w:p>
+      <w:r>
+        <w:t xml:space="preserve">You could check both are successfully installed </w:t>
+      </w:r>
+      <w:r>
+        <w:t>afterward.</w:t>
+      </w:r>
+    </w:p>
+    <w:p>
+      <w:pPr>
+        <w:keepNext/>
+      </w:pPr>
+      <w:r>
+        <w:rPr>
+          <w:noProof/>
+        </w:rPr>
+        <w:lastRenderedPageBreak/>
+        <w:drawing>
+          <wp:inline distT="0" distB="0" distL="0" distR="0" wp14:anchorId="3072EC70" wp14:editId="5E93F7B0">
+            <wp:extent cx="8229600" cy="4638040"/>
+            <wp:effectExtent l="0" t="0" r="0" b="0"/>
+            <wp:docPr id="1061991170" name="Picture 1" descr="A screenshot of a computer&#10;&#10;Description automatically generated"/>
+            <wp:cNvGraphicFramePr>
+              <a:graphicFrameLocks xmlns:a="http://schemas.openxmlformats.org/drawingml/2006/main" noChangeAspect="1"/>
+            </wp:cNvGraphicFramePr>
+            <a:graphic xmlns:a="http://schemas.openxmlformats.org/drawingml/2006/main">
+              <a:graphicData uri="http://schemas.openxmlformats.org/drawingml/2006/picture">
+                <pic:pic xmlns:pic="http://schemas.openxmlformats.org/drawingml/2006/picture">
+                  <pic:nvPicPr>
+                    <pic:cNvPr id="1061991170" name="Picture 1" descr="A screenshot of a computer&#10;&#10;Description automatically generated"/>
+                    <pic:cNvPicPr/>
+                  </pic:nvPicPr>
+                  <pic:blipFill>
+                    <a:blip r:embed="rId11"/>
+                    <a:stretch>
+                      <a:fillRect/>
+                    </a:stretch>
+                  </pic:blipFill>
+                  <pic:spPr>
+                    <a:xfrm>
+                      <a:off x="0" y="0"/>
+                      <a:ext cx="8229600" cy="4638040"/>
+                    </a:xfrm>
+                    <a:prstGeom prst="rect">
+                      <a:avLst/>
+                    </a:prstGeom>
+                  </pic:spPr>
+                </pic:pic>
+              </a:graphicData>
+            </a:graphic>
+          </wp:inline>
+        </w:drawing>
+      </w:r>
+    </w:p>
+    <w:p>
+      <w:pPr>
+        <w:pStyle w:val="Caption"/>
+      </w:pPr>
+      <w:r>
+        <w:t xml:space="preserve">Figure </w:t>
+      </w:r>
+      <w:r>
+        <w:fldChar w:fldCharType="begin"/>
+      </w:r>
+      <w:r>
+        <w:instrText xml:space="preserve"> STYLEREF 1 \s </w:instrText>
+      </w:r>
+      <w:r>
+        <w:fldChar w:fldCharType="separate"/>
+      </w:r>
+      <w:r>
+        <w:rPr>
+          <w:noProof/>
+        </w:rPr>
+        <w:t>5</w:t>
+      </w:r>
+      <w:r>
+        <w:fldChar w:fldCharType="end"/>
+      </w:r>
+      <w:r>
+        <w:noBreakHyphen/>
+      </w:r>
+      <w:r>
+        <w:fldChar w:fldCharType="begin"/>
+      </w:r>
+      <w:r>
+        <w:instrText xml:space="preserve"> SEQ Figure \* ARABIC \s 1 </w:instrText>
+      </w:r>
+      <w:r>
+        <w:fldChar w:fldCharType="separate"/>
+      </w:r>
+      <w:r>
+        <w:rPr>
+          <w:noProof/>
+        </w:rPr>
+        <w:t>3</w:t>
+      </w:r>
+      <w:r>
+        <w:fldChar w:fldCharType="end"/>
+      </w:r>
+      <w:r>
+        <w:t xml:space="preserve"> Installed Crystal Reports in Control Panel</w:t>
+      </w:r>
+    </w:p>
+    <w:p>
+      <w:pPr>
+        <w:rPr>
+          <w:lang w:val="en-HK"/>
+        </w:rPr>
+      </w:pPr>
+    </w:p>
+    <w:p>
+      <w:pPr>
+        <w:rPr>
+          <w:lang w:val="en-HK"/>
+        </w:rPr>
+      </w:pPr>
+      <w:r>
+        <w:rPr>
+          <w:lang w:val="en-HK"/>
+        </w:rPr>
+        <w:t>In my case, I don’t have to restart my win11, re-open visual studio 202</w:t>
+      </w:r>
+      <w:r>
+        <w:rPr>
+          <w:lang w:val="en-HK"/>
+        </w:rPr>
+        <w:t>2</w:t>
+      </w:r>
+      <w:r>
+        <w:rPr>
+          <w:lang w:val="en-HK"/>
+        </w:rPr>
+        <w:t xml:space="preserve">, clean and rebuild should makes project Crytal Report could locate to the required </w:t>
+      </w:r>
+      <w:proofErr w:type="gramStart"/>
+      <w:r>
+        <w:rPr>
+          <w:lang w:val="en-HK"/>
+        </w:rPr>
+        <w:t>reference</w:t>
+      </w:r>
+      <w:proofErr w:type="gramEnd"/>
+    </w:p>
+    <w:p>
+      <w:pPr>
+        <w:keepNext/>
+      </w:pPr>
+      <w:r>
+        <w:rPr>
+          <w:noProof/>
+        </w:rPr>
+        <w:lastRenderedPageBreak/>
+        <w:drawing>
+          <wp:inline distT="0" distB="0" distL="0" distR="0" wp14:anchorId="7563DB21" wp14:editId="4E2BFC4A">
+            <wp:extent cx="4584065" cy="5326380"/>
+            <wp:effectExtent l="0" t="0" r="6985" b="7620"/>
+            <wp:docPr id="1368574445" name="Picture 2" descr="A screenshot of a computer&#10;&#10;Description automatically generated"/>
+            <wp:cNvGraphicFramePr>
+              <a:graphicFrameLocks xmlns:a="http://schemas.openxmlformats.org/drawingml/2006/main" noChangeAspect="1"/>
+            </wp:cNvGraphicFramePr>
+            <a:graphic xmlns:a="http://schemas.openxmlformats.org/drawingml/2006/main">
+              <a:graphicData uri="http://schemas.openxmlformats.org/drawingml/2006/picture">
+                <pic:pic xmlns:pic="http://schemas.openxmlformats.org/drawingml/2006/picture">
+                  <pic:nvPicPr>
+                    <pic:cNvPr id="1368574445" name="Picture 2" descr="A screenshot of a computer&#10;&#10;Description automatically generated"/>
+                    <pic:cNvPicPr>
+                      <a:picLocks noChangeAspect="1" noChangeArrowheads="1"/>
+                    </pic:cNvPicPr>
+                  </pic:nvPicPr>
+                  <pic:blipFill>
+                    <a:blip r:embed="rId12">
+                      <a:extLst>
+                        <a:ext uri="{28A0092B-C50C-407E-A947-70E740481C1C}">
+                          <a14:useLocalDpi xmlns:a14="http://schemas.microsoft.com/office/drawing/2010/main" val="0"/>
+                        </a:ext>
+                      </a:extLst>
+                    </a:blip>
+                    <a:srcRect/>
+                    <a:stretch>
+                      <a:fillRect/>
+                    </a:stretch>
+                  </pic:blipFill>
+                  <pic:spPr bwMode="auto">
+                    <a:xfrm>
+                      <a:off x="0" y="0"/>
+                      <a:ext cx="4584065" cy="5326380"/>
+                    </a:xfrm>
+                    <a:prstGeom prst="rect">
+                      <a:avLst/>
+                    </a:prstGeom>
+                    <a:noFill/>
+                    <a:ln>
+                      <a:noFill/>
+                    </a:ln>
+                  </pic:spPr>
+                </pic:pic>
+              </a:graphicData>
+            </a:graphic>
+          </wp:inline>
+        </w:drawing>
+      </w:r>
+    </w:p>
+    <w:p>
+      <w:pPr>
+        <w:pStyle w:val="Caption"/>
+        <w:rPr>
+          <w:lang w:val="en-HK"/>
+        </w:rPr>
+      </w:pPr>
+      <w:r>
+        <w:t xml:space="preserve">Figure </w:t>
+      </w:r>
+      <w:r>
+        <w:fldChar w:fldCharType="begin"/>
+      </w:r>
+      <w:r>
+        <w:instrText xml:space="preserve"> STYLEREF 1 \s </w:instrText>
+      </w:r>
+      <w:r>
+        <w:fldChar w:fldCharType="separate"/>
+      </w:r>
+      <w:r>
+        <w:rPr>
+          <w:noProof/>
+        </w:rPr>
+        <w:t>5</w:t>
+      </w:r>
+      <w:r>
+        <w:fldChar w:fldCharType="end"/>
+      </w:r>
+      <w:r>
+        <w:noBreakHyphen/>
+      </w:r>
+      <w:r>
+        <w:fldChar w:fldCharType="begin"/>
+      </w:r>
+      <w:r>
+        <w:instrText xml:space="preserve"> SEQ Figure \* ARABIC \s 1 </w:instrText>
+      </w:r>
+      <w:r>
+        <w:fldChar w:fldCharType="separate"/>
+      </w:r>
+      <w:r>
+        <w:rPr>
+          <w:noProof/>
+        </w:rPr>
+        <w:t>4</w:t>
+      </w:r>
+      <w:r>
+        <w:fldChar w:fldCharType="end"/>
+      </w:r>
+      <w:r>
+        <w:t xml:space="preserve"> </w:t>
+      </w:r>
+      <w:r>
+        <w:t>Before install Crystal Report for Microsoft Visual Studio</w:t>
+      </w:r>
+    </w:p>
+    <w:p>
+      <w:pPr>
+        <w:rPr>
+          <w:lang w:val="en-HK"/>
+        </w:rPr>
+      </w:pPr>
+    </w:p>
+    <w:p>
+      <w:pPr>
+        <w:keepNext/>
+      </w:pPr>
+      <w:r>
+        <w:rPr>
+          <w:noProof/>
+        </w:rPr>
+        <w:lastRenderedPageBreak/>
+        <w:drawing>
+          <wp:inline distT="0" distB="0" distL="0" distR="0" wp14:anchorId="347BF797" wp14:editId="3BAB7154">
+            <wp:extent cx="8229600" cy="2950845"/>
+            <wp:effectExtent l="0" t="0" r="0" b="1905"/>
+            <wp:docPr id="1682090910" name="Picture 1" descr="A black screen with a black background&#10;&#10;Description automatically generated"/>
+            <wp:cNvGraphicFramePr>
+              <a:graphicFrameLocks xmlns:a="http://schemas.openxmlformats.org/drawingml/2006/main" noChangeAspect="1"/>
+            </wp:cNvGraphicFramePr>
+            <a:graphic xmlns:a="http://schemas.openxmlformats.org/drawingml/2006/main">
+              <a:graphicData uri="http://schemas.openxmlformats.org/drawingml/2006/picture">
+                <pic:pic xmlns:pic="http://schemas.openxmlformats.org/drawingml/2006/picture">
+                  <pic:nvPicPr>
+                    <pic:cNvPr id="1682090910" name="Picture 1" descr="A black screen with a black background&#10;&#10;Description automatically generated"/>
+                    <pic:cNvPicPr/>
+                  </pic:nvPicPr>
+                  <pic:blipFill>
+                    <a:blip r:embed="rId13"/>
+                    <a:stretch>
+                      <a:fillRect/>
+                    </a:stretch>
+                  </pic:blipFill>
+                  <pic:spPr>
+                    <a:xfrm>
+                      <a:off x="0" y="0"/>
+                      <a:ext cx="8229600" cy="2950845"/>
+                    </a:xfrm>
+                    <a:prstGeom prst="rect">
+                      <a:avLst/>
+                    </a:prstGeom>
+                  </pic:spPr>
+                </pic:pic>
+              </a:graphicData>
+            </a:graphic>
+          </wp:inline>
+        </w:drawing>
+      </w:r>
+    </w:p>
+    <w:p>
+      <w:pPr>
+        <w:pStyle w:val="Caption"/>
+        <w:rPr>
+          <w:lang w:val="en-HK"/>
+        </w:rPr>
+      </w:pPr>
+      <w:r>
+        <w:t xml:space="preserve">Figure </w:t>
+      </w:r>
+      <w:r>
+        <w:fldChar w:fldCharType="begin"/>
+      </w:r>
+      <w:r>
+        <w:instrText xml:space="preserve"> STYLEREF 1 \s </w:instrText>
+      </w:r>
+      <w:r>
+        <w:fldChar w:fldCharType="separate"/>
+      </w:r>
+      <w:r>
+        <w:rPr>
+          <w:noProof/>
+        </w:rPr>
+        <w:t>5</w:t>
+      </w:r>
+      <w:r>
+        <w:fldChar w:fldCharType="end"/>
+      </w:r>
+      <w:r>
+        <w:noBreakHyphen/>
+      </w:r>
+      <w:r>
+        <w:fldChar w:fldCharType="begin"/>
+      </w:r>
+      <w:r>
+        <w:instrText xml:space="preserve"> SEQ Figure \* ARABIC \s 1 </w:instrText>
+      </w:r>
+      <w:r>
+        <w:fldChar w:fldCharType="separate"/>
+      </w:r>
+      <w:r>
+        <w:rPr>
+          <w:noProof/>
+        </w:rPr>
+        <w:t>5</w:t>
+      </w:r>
+      <w:r>
+        <w:fldChar w:fldCharType="end"/>
+      </w:r>
+      <w:r>
+        <w:t xml:space="preserve"> </w:t>
+      </w:r>
+      <w:r>
+        <w:t>A</w:t>
+      </w:r>
+      <w:r>
+        <w:t xml:space="preserve">fter </w:t>
+      </w:r>
+      <w:r>
+        <w:t>install Crystal Report for Microsoft Visual Studio</w:t>
+      </w:r>
+    </w:p>
+    <w:p>
+      <w:pPr>
+        <w:rPr>
+          <w:lang w:val="en-HK"/>
+        </w:rPr>
+      </w:pPr>
+    </w:p>
+    <w:p>
       <w:pPr>
         <w:pStyle w:val="Heading3"/>
         <w:rPr>
@@ -4400,7 +5277,6 @@
         <w:rPr>
           <w:lang w:val="en-HK"/>
         </w:rPr>
-        <w:lastRenderedPageBreak/>
         <w:t>Documentation</w:t>
       </w:r>
       <w:bookmarkEnd w:id="9"/>
@@ -4417,7 +5293,7 @@
         </w:rPr>
         <w:t xml:space="preserve">Connecting to Object Collections </w:t>
       </w:r>
-      <w:hyperlink r:id="rId7" w:history="1">
+      <w:hyperlink r:id="rId14" w:history="1">
         <w:r>
           <w:rPr>
             <w:rStyle w:val="Hyperlink"/>
@@ -4462,7 +5338,7 @@
         </w:rPr>
         <w:t xml:space="preserve">Tutorial: Connecting to Object Collections </w:t>
       </w:r>
-      <w:hyperlink r:id="rId8" w:history="1">
+      <w:hyperlink r:id="rId15" w:history="1">
         <w:r>
           <w:rPr>
             <w:rStyle w:val="Hyperlink"/>
@@ -4491,6 +5367,7 @@
         <w:rPr>
           <w:lang w:val="en-HK"/>
         </w:rPr>
+        <w:lastRenderedPageBreak/>
         <w:t>Jasper Reports</w:t>
       </w:r>
       <w:bookmarkEnd w:id="11"/>
@@ -4595,7 +5472,7 @@
         </w:rPr>
         <w:t xml:space="preserve"> </w:t>
       </w:r>
-      <w:hyperlink r:id="rId9" w:history="1">
+      <w:hyperlink r:id="rId16" w:history="1">
         <w:r>
           <w:rPr>
             <w:rStyle w:val="Hyperlink"/>
@@ -4648,7 +5525,7 @@
         </w:rPr>
         <w:t xml:space="preserve"> documentation </w:t>
       </w:r>
-      <w:hyperlink r:id="rId10" w:history="1">
+      <w:hyperlink r:id="rId17" w:history="1">
         <w:r>
           <w:rPr>
             <w:rStyle w:val="Hyperlink"/>
@@ -4670,7 +5547,7 @@
         </w:rPr>
         <w:t xml:space="preserve">Recipes </w:t>
       </w:r>
-      <w:hyperlink r:id="rId11" w:history="1">
+      <w:hyperlink r:id="rId18" w:history="1">
         <w:r>
           <w:rPr>
             <w:rStyle w:val="Hyperlink"/>
@@ -4692,7 +5569,7 @@
         </w:rPr>
         <w:t xml:space="preserve">Templating engines </w:t>
       </w:r>
-      <w:hyperlink r:id="rId12" w:history="1">
+      <w:hyperlink r:id="rId19" w:history="1">
         <w:r>
           <w:rPr>
             <w:rStyle w:val="Hyperlink"/>
@@ -4714,7 +5591,7 @@
         </w:rPr>
         <w:t xml:space="preserve">.Net local reporting </w:t>
       </w:r>
-      <w:hyperlink r:id="rId13" w:history="1">
+      <w:hyperlink r:id="rId20" w:history="1">
         <w:r>
           <w:rPr>
             <w:rStyle w:val="Hyperlink"/>
@@ -4736,7 +5613,7 @@
         </w:rPr>
         <w:t xml:space="preserve">.Net Client </w:t>
       </w:r>
-      <w:hyperlink r:id="rId14" w:history="1">
+      <w:hyperlink r:id="rId21" w:history="1">
         <w:r>
           <w:rPr>
             <w:rStyle w:val="Hyperlink"/>
@@ -4802,7 +5679,7 @@
         </w:rPr>
         <w:t xml:space="preserve">-dotnet </w:t>
       </w:r>
-      <w:hyperlink r:id="rId15" w:history="1">
+      <w:hyperlink r:id="rId22" w:history="1">
         <w:r>
           <w:rPr>
             <w:rStyle w:val="Hyperlink"/>
@@ -4839,7 +5716,6 @@
         <w:rPr>
           <w:lang w:val="en-HK"/>
         </w:rPr>
-        <w:lastRenderedPageBreak/>
         <w:t>Merge dynamic header with items</w:t>
       </w:r>
     </w:p>
@@ -4849,7 +5725,7 @@
           <w:lang w:val="en-HK"/>
         </w:rPr>
       </w:pPr>
-      <w:hyperlink r:id="rId16" w:history="1">
+      <w:hyperlink r:id="rId23" w:history="1">
         <w:r>
           <w:rPr>
             <w:rStyle w:val="Hyperlink"/>
@@ -4891,7 +5767,7 @@
           <w:lang w:val="en-HK"/>
         </w:rPr>
       </w:pPr>
-      <w:hyperlink r:id="rId17" w:history="1">
+      <w:hyperlink r:id="rId24" w:history="1">
         <w:r>
           <w:rPr>
             <w:rStyle w:val="Hyperlink"/>
@@ -4926,7 +5802,7 @@
           <w:lang w:val="en-HK"/>
         </w:rPr>
       </w:pPr>
-      <w:hyperlink r:id="rId18" w:history="1">
+      <w:hyperlink r:id="rId25" w:history="1">
         <w:r>
           <w:rPr>
             <w:rStyle w:val="Hyperlink"/>
@@ -5043,33 +5919,212 @@
       </w:pPr>
       <w:bookmarkStart w:id="17" w:name="_Toc154648933"/>
       <w:r>
+        <w:t>Open XML SDK</w:t>
+      </w:r>
+      <w:bookmarkEnd w:id="17"/>
+    </w:p>
+    <w:p>
+      <w:r>
+        <w:t xml:space="preserve">There </w:t>
+      </w:r>
+      <w:r>
+        <w:t>are</w:t>
+      </w:r>
+      <w:r>
+        <w:t xml:space="preserve"> two methods for you to develop a program that for read and write excel in Open XML</w:t>
+      </w:r>
+    </w:p>
+    <w:p>
+      <w:r>
+        <w:rPr>
+          <w:b/>
+          <w:bCs/>
+        </w:rPr>
+        <w:t xml:space="preserve">First </w:t>
+      </w:r>
+      <w:r>
+        <w:rPr>
+          <w:b/>
+          <w:bCs/>
+        </w:rPr>
+        <w:t>option, use</w:t>
+      </w:r>
+      <w:r>
+        <w:rPr>
+          <w:b/>
+          <w:bCs/>
+        </w:rPr>
+        <w:t xml:space="preserve"> “</w:t>
+      </w:r>
+      <w:r>
+        <w:rPr>
+          <w:b/>
+          <w:bCs/>
+        </w:rPr>
+        <w:t>Open XML SDK 2.5 Productivity Tool</w:t>
+      </w:r>
+      <w:r>
+        <w:rPr>
+          <w:b/>
+          <w:bCs/>
+        </w:rPr>
+        <w:t>”</w:t>
+      </w:r>
+    </w:p>
+    <w:p>
+      <w:r>
+        <w:t xml:space="preserve">Uset this tool to </w:t>
+      </w:r>
+      <w:r>
+        <w:t xml:space="preserve">open </w:t>
+      </w:r>
+      <w:r>
+        <w:t>an excel</w:t>
+      </w:r>
+      <w:r>
+        <w:t xml:space="preserve"> and reverse engineering it in c-sharp </w:t>
+      </w:r>
+      <w:r>
+        <w:t>code.</w:t>
+      </w:r>
+    </w:p>
+    <w:p>
+      <w:r>
+        <w:t xml:space="preserve">The reflected code is </w:t>
+      </w:r>
+      <w:r>
+        <w:t>primeval</w:t>
+      </w:r>
+      <w:r>
+        <w:t xml:space="preserve">, almost not human readable, not easy to modify, not easy to maintain. but if </w:t>
+      </w:r>
+      <w:proofErr w:type="gramStart"/>
+      <w:r>
+        <w:t>the excel</w:t>
+      </w:r>
+      <w:proofErr w:type="gramEnd"/>
+      <w:r>
+        <w:t xml:space="preserve"> only contain static data (</w:t>
+      </w:r>
+      <w:proofErr w:type="gramStart"/>
+      <w:r>
+        <w:t>fixed-content</w:t>
+      </w:r>
+      <w:proofErr w:type="gramEnd"/>
+      <w:r>
+        <w:t xml:space="preserve">) it would be fast in develop, you just create a excel, use the tool to open and reflect the code, then you </w:t>
+      </w:r>
+      <w:r>
+        <w:t>would</w:t>
+      </w:r>
+      <w:r>
+        <w:t xml:space="preserve"> have the code that </w:t>
+      </w:r>
+      <w:r>
+        <w:t xml:space="preserve">could </w:t>
+      </w:r>
+      <w:r>
+        <w:t>generate a same excel.</w:t>
+      </w:r>
+    </w:p>
+    <w:p>
+      <w:r>
+        <w:rPr>
+          <w:b/>
+          <w:bCs/>
+        </w:rPr>
+        <w:t>Second</w:t>
+      </w:r>
+      <w:r>
+        <w:rPr>
+          <w:b/>
+          <w:bCs/>
+        </w:rPr>
+        <w:t xml:space="preserve"> option, use</w:t>
+      </w:r>
+      <w:r>
+        <w:rPr>
+          <w:b/>
+          <w:bCs/>
+        </w:rPr>
+        <w:t xml:space="preserve"> “</w:t>
+      </w:r>
+      <w:r>
+        <w:rPr>
+          <w:b/>
+          <w:bCs/>
+        </w:rPr>
+        <w:t>Open-XML-</w:t>
+      </w:r>
+      <w:proofErr w:type="spellStart"/>
+      <w:r>
+        <w:rPr>
+          <w:b/>
+          <w:bCs/>
+        </w:rPr>
+        <w:t>PowerTools</w:t>
+      </w:r>
+      <w:r>
+        <w:rPr>
+          <w:b/>
+          <w:bCs/>
+        </w:rPr>
+        <w:t>”</w:t>
+      </w:r>
+      <w:proofErr w:type="spellEnd"/>
+    </w:p>
+    <w:p>
+      <w:r>
         <w:lastRenderedPageBreak/>
-        <w:t>Open XML SDK</w:t>
-      </w:r>
-      <w:bookmarkEnd w:id="17"/>
-    </w:p>
-    <w:p>
-      <w:r>
-        <w:t xml:space="preserve">The project was moved to </w:t>
-      </w:r>
-      <w:proofErr w:type="spellStart"/>
-      <w:r>
-        <w:t>Github</w:t>
-      </w:r>
-      <w:proofErr w:type="spellEnd"/>
-      <w:r>
-        <w:t xml:space="preserve"> officially, also could be downloaded through </w:t>
+        <w:t>which</w:t>
+      </w:r>
+      <w:r>
+        <w:t xml:space="preserve"> </w:t>
+      </w:r>
+      <w:r>
+        <w:t>was maintained</w:t>
+      </w:r>
+      <w:r>
+        <w:t xml:space="preserve"> by Microsoft from 2015 to 2019</w:t>
+      </w:r>
+      <w:r>
+        <w:t xml:space="preserve">, it </w:t>
+      </w:r>
+      <w:r>
+        <w:t xml:space="preserve">provides guidance and example code for programming with Open XML Documents (DOCX, XLSX, and PPTX). It is based </w:t>
       </w:r>
       <w:proofErr w:type="gramStart"/>
       <w:r>
-        <w:t>NuGet</w:t>
+        <w:t>on, and</w:t>
       </w:r>
       <w:proofErr w:type="gramEnd"/>
-    </w:p>
-    <w:p>
-      <w:r>
-        <w:t>https://github.com/dotnet/Open-XML-SDK</w:t>
-      </w:r>
+      <w:r>
+        <w:t xml:space="preserve"> extends the functionality of the </w:t>
+      </w:r>
+      <w:hyperlink r:id="rId26" w:history="1">
+        <w:r>
+          <w:rPr>
+            <w:rStyle w:val="Hyperlink"/>
+          </w:rPr>
+          <w:t>Open XML SDK</w:t>
+        </w:r>
+      </w:hyperlink>
+      <w:r>
+        <w:t>.</w:t>
+      </w:r>
+    </w:p>
+    <w:p>
+      <w:pPr>
+        <w:pStyle w:val="NormalWeb"/>
+        <w:shd w:val="clear" w:color="auto" w:fill="FFFFFF"/>
+        <w:spacing w:before="0" w:beforeAutospacing="0" w:after="240" w:afterAutospacing="0"/>
+        <w:rPr>
+          <w:rFonts w:asciiTheme="minorHAnsi" w:eastAsiaTheme="minorEastAsia" w:hAnsiTheme="minorHAnsi" w:cstheme="minorBidi"/>
+          <w:sz w:val="22"/>
+          <w:szCs w:val="22"/>
+          <w:lang w:eastAsia="zh-TW"/>
+        </w:rPr>
+      </w:pPr>
     </w:p>
     <w:p>
       <w:pPr>
@@ -5080,17 +6135,55 @@
         <w:t>Open XML SDK 2.5 Productivity Tool</w:t>
       </w:r>
       <w:bookmarkEnd w:id="18"/>
+    </w:p>
+    <w:p>
+      <w:r>
+        <w:t xml:space="preserve">Go to </w:t>
+      </w:r>
+      <w:hyperlink r:id="rId27" w:history="1">
+        <w:r>
+          <w:rPr>
+            <w:rStyle w:val="Hyperlink"/>
+          </w:rPr>
+          <w:t>https://github.com/dotnet/Open-XML-SDK/r</w:t>
+        </w:r>
+        <w:r>
+          <w:rPr>
+            <w:rStyle w:val="Hyperlink"/>
+          </w:rPr>
+          <w:t>e</w:t>
+        </w:r>
+        <w:r>
+          <w:rPr>
+            <w:rStyle w:val="Hyperlink"/>
+          </w:rPr>
+          <w:t>leases/tag/v2.5</w:t>
+        </w:r>
+      </w:hyperlink>
+    </w:p>
+    <w:p>
+      <w:r>
+        <w:t>Download</w:t>
+      </w:r>
+      <w:r>
+        <w:t xml:space="preserve"> and install according to the below </w:t>
+      </w:r>
+      <w:proofErr w:type="gramStart"/>
+      <w:r>
+        <w:t>order</w:t>
+      </w:r>
+      <w:proofErr w:type="gramEnd"/>
     </w:p>
     <w:p>
       <w:pPr>
         <w:pStyle w:val="ListParagraph"/>
         <w:numPr>
           <w:ilvl w:val="0"/>
-          <w:numId w:val="11"/>
+          <w:numId w:val="12"/>
         </w:numPr>
       </w:pPr>
       <w:r>
-        <w:t>Download</w:t>
+        <w:t>OpenXMLSDKV25.msi</w:t>
       </w:r>
     </w:p>
     <w:p>
@@ -5098,7 +6191,7 @@
         <w:pStyle w:val="ListParagraph"/>
         <w:numPr>
           <w:ilvl w:val="0"/>
-          <w:numId w:val="10"/>
+          <w:numId w:val="12"/>
         </w:numPr>
       </w:pPr>
       <w:r>
@@ -5107,66 +6200,22 @@
     </w:p>
     <w:p>
       <w:pPr>
-        <w:pStyle w:val="ListParagraph"/>
-        <w:numPr>
-          <w:ilvl w:val="0"/>
-          <w:numId w:val="10"/>
-        </w:numPr>
-      </w:pPr>
-      <w:r>
-        <w:t>OpenXMLSDKV25.msi</w:t>
-      </w:r>
-    </w:p>
-    <w:p>
-      <w:pPr>
-        <w:pStyle w:val="NormalWeb"/>
-        <w:shd w:val="clear" w:color="auto" w:fill="FFFFFF"/>
-        <w:spacing w:before="0" w:beforeAutospacing="0" w:after="240" w:afterAutospacing="0"/>
-        <w:rPr>
-          <w:rFonts w:ascii="Segoe UI" w:hAnsi="Segoe UI" w:cs="Segoe UI"/>
-          <w:color w:val="1F2328"/>
-        </w:rPr>
-      </w:pPr>
-      <w:hyperlink r:id="rId19" w:history="1">
-        <w:r>
-          <w:rPr>
-            <w:rStyle w:val="Hyperlink"/>
-            <w:rFonts w:ascii="Segoe UI" w:hAnsi="Segoe UI" w:cs="Segoe UI"/>
-          </w:rPr>
-          <w:t>https://learn.microsoft.com/en-us/answers/questions/466445/where-can-i-download-open-xml-sdk-2-5-productivity</w:t>
-        </w:r>
-      </w:hyperlink>
-    </w:p>
-    <w:p>
-      <w:pPr>
-        <w:pStyle w:val="NormalWeb"/>
-        <w:shd w:val="clear" w:color="auto" w:fill="FFFFFF"/>
-        <w:spacing w:before="0" w:beforeAutospacing="0" w:after="240" w:afterAutospacing="0"/>
-        <w:rPr>
-          <w:rFonts w:ascii="Segoe UI" w:hAnsi="Segoe UI" w:cs="Segoe UI"/>
-          <w:color w:val="1F2328"/>
-        </w:rPr>
-      </w:pPr>
-      <w:hyperlink r:id="rId20" w:history="1">
-        <w:r>
-          <w:rPr>
-            <w:rStyle w:val="Hyperlink"/>
-            <w:rFonts w:ascii="Segoe UI" w:hAnsi="Segoe UI" w:cs="Segoe UI"/>
-          </w:rPr>
-          <w:t>https://web.archive.org/web/20190116000204/https://www.microsoft.com/en-us/download/details.aspx?id=30425</w:t>
-        </w:r>
-      </w:hyperlink>
-    </w:p>
-    <w:p>
-      <w:r>
         <w:rPr>
           <w:noProof/>
         </w:rPr>
+      </w:pPr>
+    </w:p>
+    <w:p>
+      <w:r>
+        <w:rPr>
+          <w:noProof/>
+        </w:rPr>
+        <w:lastRenderedPageBreak/>
         <w:drawing>
-          <wp:inline distT="0" distB="0" distL="0" distR="0" wp14:anchorId="1BB0AC75" wp14:editId="63D4C790">
-            <wp:extent cx="4968240" cy="3107834"/>
-            <wp:effectExtent l="0" t="0" r="3810" b="0"/>
-            <wp:docPr id="5" name="Picture 5" descr="A screenshot of a computer&#10;&#10;Description automatically generated"/>
+          <wp:inline distT="0" distB="0" distL="0" distR="0" wp14:anchorId="3EAA9D42" wp14:editId="44EA885C">
+            <wp:extent cx="5465445" cy="4401047"/>
+            <wp:effectExtent l="0" t="0" r="1905" b="0"/>
+            <wp:docPr id="1602872713" name="Picture 1" descr="A screenshot of a computer&#10;&#10;Description automatically generated"/>
             <wp:cNvGraphicFramePr>
               <a:graphicFrameLocks xmlns:a="http://schemas.openxmlformats.org/drawingml/2006/main" noChangeAspect="1"/>
             </wp:cNvGraphicFramePr>
@@ -5174,23 +6223,30 @@
               <a:graphicData uri="http://schemas.openxmlformats.org/drawingml/2006/picture">
                 <pic:pic xmlns:pic="http://schemas.openxmlformats.org/drawingml/2006/picture">
                   <pic:nvPicPr>
-                    <pic:cNvPr id="5" name="Picture 5" descr="A screenshot of a computer&#10;&#10;Description automatically generated"/>
+                    <pic:cNvPr id="1602872713" name="Picture 1" descr="A screenshot of a computer&#10;&#10;Description automatically generated"/>
                     <pic:cNvPicPr/>
                   </pic:nvPicPr>
-                  <pic:blipFill>
-                    <a:blip r:embed="rId21"/>
-                    <a:stretch>
-                      <a:fillRect/>
-                    </a:stretch>
+                  <pic:blipFill rotWithShape="1">
+                    <a:blip r:embed="rId28"/>
+                    <a:srcRect t="25953"/>
+                    <a:stretch/>
                   </pic:blipFill>
-                  <pic:spPr>
+                  <pic:spPr bwMode="auto">
                     <a:xfrm>
                       <a:off x="0" y="0"/>
-                      <a:ext cx="4971252" cy="3109718"/>
+                      <a:ext cx="5465445" cy="4401047"/>
                     </a:xfrm>
                     <a:prstGeom prst="rect">
                       <a:avLst/>
                     </a:prstGeom>
+                    <a:ln>
+                      <a:noFill/>
+                    </a:ln>
+                    <a:extLst>
+                      <a:ext uri="{53640926-AAD7-44D8-BBD7-CCE9431645EC}">
+                        <a14:shadowObscured xmlns:a14="http://schemas.microsoft.com/office/drawing/2010/main"/>
+                      </a:ext>
+                    </a:extLst>
                   </pic:spPr>
                 </pic:pic>
               </a:graphicData>
@@ -5235,7 +6291,7 @@
                     </pic:cNvPicPr>
                   </pic:nvPicPr>
                   <pic:blipFill>
-                    <a:blip r:embed="rId22" cstate="print">
+                    <a:blip r:embed="rId29" cstate="print">
                       <a:extLst>
                         <a:ext uri="{28A0092B-C50C-407E-A947-70E740481C1C}">
                           <a14:useLocalDpi xmlns:a14="http://schemas.microsoft.com/office/drawing/2010/main" val="0"/>
@@ -5318,7 +6374,7 @@
                     </pic:cNvPicPr>
                   </pic:nvPicPr>
                   <pic:blipFill>
-                    <a:blip r:embed="rId23">
+                    <a:blip r:embed="rId30">
                       <a:extLst>
                         <a:ext uri="{28A0092B-C50C-407E-A947-70E740481C1C}">
                           <a14:useLocalDpi xmlns:a14="http://schemas.microsoft.com/office/drawing/2010/main" val="0"/>
@@ -5350,9 +6406,783 @@
         </w:drawing>
       </w:r>
     </w:p>
+    <w:p>
+      <w:pPr>
+        <w:pStyle w:val="ListParagraph"/>
+        <w:numPr>
+          <w:ilvl w:val="0"/>
+          <w:numId w:val="11"/>
+        </w:numPr>
+        <w:rPr>
+          <w:lang w:val="en-HK"/>
+        </w:rPr>
+      </w:pPr>
+      <w:r>
+        <w:rPr>
+          <w:lang w:val="en-HK"/>
+        </w:rPr>
+        <w:t xml:space="preserve">Add library to project in </w:t>
+      </w:r>
+      <w:proofErr w:type="gramStart"/>
+      <w:r>
+        <w:rPr>
+          <w:lang w:val="en-HK"/>
+        </w:rPr>
+        <w:t>NuGet</w:t>
+      </w:r>
+      <w:proofErr w:type="gramEnd"/>
+    </w:p>
+    <w:p>
+      <w:pPr>
+        <w:rPr>
+          <w:lang w:val="en-HK"/>
+        </w:rPr>
+      </w:pPr>
+      <w:r>
+        <w:rPr>
+          <w:lang w:val="en-HK"/>
+        </w:rPr>
+        <w:t>S</w:t>
+      </w:r>
+      <w:r>
+        <w:rPr>
+          <w:lang w:val="en-HK"/>
+        </w:rPr>
+        <w:t xml:space="preserve">earch and add </w:t>
+      </w:r>
+      <w:r>
+        <w:rPr>
+          <w:lang w:val="en-HK"/>
+        </w:rPr>
+        <w:t>“</w:t>
+      </w:r>
+      <w:proofErr w:type="spellStart"/>
+      <w:r>
+        <w:rPr>
+          <w:lang w:val="en-HK"/>
+        </w:rPr>
+        <w:t>DocumentFormat.OpenXML</w:t>
+      </w:r>
+      <w:proofErr w:type="spellEnd"/>
+      <w:r>
+        <w:rPr>
+          <w:lang w:val="en-HK"/>
+        </w:rPr>
+        <w:t>”</w:t>
+      </w:r>
+      <w:r>
+        <w:rPr>
+          <w:lang w:val="en-HK"/>
+        </w:rPr>
+        <w:t xml:space="preserve"> version 2.5 to the project.</w:t>
+      </w:r>
+    </w:p>
+    <w:p>
+      <w:r>
+        <w:rPr>
+          <w:lang w:val="en-HK"/>
+        </w:rPr>
+        <w:lastRenderedPageBreak/>
+        <w:t xml:space="preserve">With the code </w:t>
+      </w:r>
+      <w:r>
+        <w:rPr>
+          <w:lang w:val="en-HK"/>
+        </w:rPr>
+        <w:t xml:space="preserve">generated by </w:t>
+      </w:r>
+      <w:r>
+        <w:rPr>
+          <w:lang w:val="en-HK"/>
+        </w:rPr>
+        <w:t>Productivity Tool</w:t>
+      </w:r>
+      <w:r>
+        <w:rPr>
+          <w:lang w:val="en-HK"/>
+        </w:rPr>
+        <w:t>.</w:t>
+      </w:r>
+      <w:r>
+        <w:rPr>
+          <w:lang w:val="en-HK"/>
+        </w:rPr>
+        <w:t xml:space="preserve"> </w:t>
+      </w:r>
+      <w:r>
+        <w:rPr>
+          <w:lang w:val="en-HK"/>
+        </w:rPr>
+        <w:t xml:space="preserve">Tried install 2.20.0 but not work, </w:t>
+      </w:r>
+      <w:r>
+        <w:rPr>
+          <w:lang w:val="en-HK"/>
+        </w:rPr>
+        <w:t>some of the methods were obsoleted in the latest 2.x</w:t>
+      </w:r>
+      <w:r>
+        <w:rPr>
+          <w:lang w:val="en-HK"/>
+        </w:rPr>
+        <w:t xml:space="preserve"> </w:t>
+      </w:r>
+      <w:r>
+        <w:rPr>
+          <w:lang w:val="en-HK"/>
+        </w:rPr>
+        <w:t>generation</w:t>
+      </w:r>
+      <w:r>
+        <w:rPr>
+          <w:lang w:val="en-HK"/>
+        </w:rPr>
+        <w:t xml:space="preserve"> (2.20.0) version</w:t>
+      </w:r>
+      <w:r>
+        <w:rPr>
+          <w:lang w:val="en-HK"/>
+        </w:rPr>
+        <w:t xml:space="preserve">. </w:t>
+      </w:r>
+      <w:r>
+        <w:rPr>
+          <w:lang w:val="en-HK"/>
+        </w:rPr>
+        <w:t>T</w:t>
+      </w:r>
+      <w:r>
+        <w:rPr>
+          <w:lang w:val="en-HK"/>
+        </w:rPr>
+        <w:t>he</w:t>
+      </w:r>
+      <w:r>
+        <w:rPr>
+          <w:lang w:val="en-HK"/>
+        </w:rPr>
+        <w:t xml:space="preserve"> code </w:t>
+      </w:r>
+      <w:r>
+        <w:rPr>
+          <w:lang w:val="en-HK"/>
+        </w:rPr>
+        <w:t>probably</w:t>
+      </w:r>
+      <w:r>
+        <w:rPr>
+          <w:lang w:val="en-HK"/>
+        </w:rPr>
+        <w:t xml:space="preserve"> not work in </w:t>
+      </w:r>
+      <w:r>
+        <w:rPr>
+          <w:lang w:val="en-HK"/>
+        </w:rPr>
+        <w:t>latest</w:t>
+      </w:r>
+      <w:r>
+        <w:rPr>
+          <w:lang w:val="en-HK"/>
+        </w:rPr>
+        <w:t xml:space="preserve"> version 3.x</w:t>
+      </w:r>
+      <w:r>
+        <w:rPr>
+          <w:lang w:val="en-HK"/>
+        </w:rPr>
+        <w:t>.</w:t>
+      </w:r>
+    </w:p>
+    <w:p>
+      <w:pPr>
+        <w:rPr>
+          <w:lang w:val="en-HK"/>
+        </w:rPr>
+      </w:pPr>
+    </w:p>
+    <w:p>
+      <w:pPr>
+        <w:rPr>
+          <w:lang w:val="en-HK"/>
+        </w:rPr>
+      </w:pPr>
+      <w:r>
+        <w:rPr>
+          <w:noProof/>
+        </w:rPr>
+        <w:drawing>
+          <wp:inline distT="0" distB="0" distL="0" distR="0" wp14:anchorId="235CB518" wp14:editId="33B2FD43">
+            <wp:extent cx="8229600" cy="4739640"/>
+            <wp:effectExtent l="0" t="0" r="0" b="3810"/>
+            <wp:docPr id="1463204311" name="Picture 3" descr="A screenshot of a computer&#10;&#10;Description automatically generated"/>
+            <wp:cNvGraphicFramePr>
+              <a:graphicFrameLocks xmlns:a="http://schemas.openxmlformats.org/drawingml/2006/main" noChangeAspect="1"/>
+            </wp:cNvGraphicFramePr>
+            <a:graphic xmlns:a="http://schemas.openxmlformats.org/drawingml/2006/main">
+              <a:graphicData uri="http://schemas.openxmlformats.org/drawingml/2006/picture">
+                <pic:pic xmlns:pic="http://schemas.openxmlformats.org/drawingml/2006/picture">
+                  <pic:nvPicPr>
+                    <pic:cNvPr id="1463204311" name="Picture 3" descr="A screenshot of a computer&#10;&#10;Description automatically generated"/>
+                    <pic:cNvPicPr>
+                      <a:picLocks noChangeAspect="1" noChangeArrowheads="1"/>
+                    </pic:cNvPicPr>
+                  </pic:nvPicPr>
+                  <pic:blipFill>
+                    <a:blip r:embed="rId31">
+                      <a:extLst>
+                        <a:ext uri="{28A0092B-C50C-407E-A947-70E740481C1C}">
+                          <a14:useLocalDpi xmlns:a14="http://schemas.microsoft.com/office/drawing/2010/main" val="0"/>
+                        </a:ext>
+                      </a:extLst>
+                    </a:blip>
+                    <a:srcRect/>
+                    <a:stretch>
+                      <a:fillRect/>
+                    </a:stretch>
+                  </pic:blipFill>
+                  <pic:spPr bwMode="auto">
+                    <a:xfrm>
+                      <a:off x="0" y="0"/>
+                      <a:ext cx="8229600" cy="4739640"/>
+                    </a:xfrm>
+                    <a:prstGeom prst="rect">
+                      <a:avLst/>
+                    </a:prstGeom>
+                    <a:noFill/>
+                    <a:ln>
+                      <a:noFill/>
+                    </a:ln>
+                  </pic:spPr>
+                </pic:pic>
+              </a:graphicData>
+            </a:graphic>
+          </wp:inline>
+        </w:drawing>
+      </w:r>
+    </w:p>
+    <w:p>
+      <w:pPr>
+        <w:rPr>
+          <w:lang w:val="en-HK"/>
+        </w:rPr>
+      </w:pPr>
+    </w:p>
+    <w:p>
+      <w:pPr>
+        <w:pStyle w:val="Heading3"/>
+        <w:rPr>
+          <w:lang w:val="en-HK"/>
+        </w:rPr>
+      </w:pPr>
+      <w:r>
+        <w:rPr>
+          <w:lang w:val="en-HK"/>
+        </w:rPr>
+        <w:lastRenderedPageBreak/>
+        <w:t>Open-XML-</w:t>
+      </w:r>
+      <w:proofErr w:type="spellStart"/>
+      <w:r>
+        <w:rPr>
+          <w:lang w:val="en-HK"/>
+        </w:rPr>
+        <w:t>PowerTools</w:t>
+      </w:r>
+      <w:proofErr w:type="spellEnd"/>
+    </w:p>
+    <w:p>
+      <w:pPr>
+        <w:rPr>
+          <w:lang w:val="en-HK"/>
+        </w:rPr>
+      </w:pPr>
+      <w:r>
+        <w:rPr>
+          <w:lang w:val="en-HK"/>
+        </w:rPr>
+        <w:t xml:space="preserve">If use </w:t>
+      </w:r>
+      <w:r>
+        <w:rPr>
+          <w:rFonts w:eastAsia="SimSun"/>
+          <w:lang w:eastAsia="zh-CN"/>
+        </w:rPr>
+        <w:t>the Power Tools</w:t>
+      </w:r>
+      <w:r>
+        <w:rPr>
+          <w:lang w:val="en-HK"/>
+        </w:rPr>
+        <w:t>, search and add Open-Xml-</w:t>
+      </w:r>
+      <w:proofErr w:type="spellStart"/>
+      <w:r>
+        <w:rPr>
+          <w:lang w:val="en-HK"/>
+        </w:rPr>
+        <w:t>PowerTools</w:t>
+      </w:r>
+      <w:proofErr w:type="spellEnd"/>
+      <w:r>
+        <w:rPr>
+          <w:lang w:val="en-HK"/>
+        </w:rPr>
+        <w:t xml:space="preserve"> to the project.</w:t>
+      </w:r>
+    </w:p>
+    <w:p>
+      <w:pPr>
+        <w:rPr>
+          <w:lang w:val="en-HK"/>
+        </w:rPr>
+      </w:pPr>
+      <w:r>
+        <w:rPr>
+          <w:lang w:val="en-HK"/>
+        </w:rPr>
+        <w:t xml:space="preserve">The current version is </w:t>
+      </w:r>
+      <w:proofErr w:type="gramStart"/>
+      <w:r>
+        <w:rPr>
+          <w:lang w:val="en-HK"/>
+        </w:rPr>
+        <w:t>4.4</w:t>
+      </w:r>
+      <w:proofErr w:type="gramEnd"/>
+    </w:p>
+    <w:p>
+      <w:r>
+        <w:rPr>
+          <w:noProof/>
+        </w:rPr>
+        <w:drawing>
+          <wp:inline distT="0" distB="0" distL="0" distR="0" wp14:anchorId="1CD5A61D" wp14:editId="4DA54BAA">
+            <wp:extent cx="8229600" cy="4639945"/>
+            <wp:effectExtent l="0" t="0" r="0" b="8255"/>
+            <wp:docPr id="1998846147" name="Picture 1" descr="A screenshot of a computer&#10;&#10;Description automatically generated"/>
+            <wp:cNvGraphicFramePr>
+              <a:graphicFrameLocks xmlns:a="http://schemas.openxmlformats.org/drawingml/2006/main" noChangeAspect="1"/>
+            </wp:cNvGraphicFramePr>
+            <a:graphic xmlns:a="http://schemas.openxmlformats.org/drawingml/2006/main">
+              <a:graphicData uri="http://schemas.openxmlformats.org/drawingml/2006/picture">
+                <pic:pic xmlns:pic="http://schemas.openxmlformats.org/drawingml/2006/picture">
+                  <pic:nvPicPr>
+                    <pic:cNvPr id="1998846147" name="Picture 1" descr="A screenshot of a computer&#10;&#10;Description automatically generated"/>
+                    <pic:cNvPicPr/>
+                  </pic:nvPicPr>
+                  <pic:blipFill>
+                    <a:blip r:embed="rId32"/>
+                    <a:stretch>
+                      <a:fillRect/>
+                    </a:stretch>
+                  </pic:blipFill>
+                  <pic:spPr>
+                    <a:xfrm>
+                      <a:off x="0" y="0"/>
+                      <a:ext cx="8229600" cy="4639945"/>
+                    </a:xfrm>
+                    <a:prstGeom prst="rect">
+                      <a:avLst/>
+                    </a:prstGeom>
+                  </pic:spPr>
+                </pic:pic>
+              </a:graphicData>
+            </a:graphic>
+          </wp:inline>
+        </w:drawing>
+      </w:r>
+    </w:p>
+    <w:p>
+      <w:r>
+        <w:t xml:space="preserve">You could download a lot of examples code </w:t>
+      </w:r>
+      <w:r>
+        <w:t xml:space="preserve">by git clone </w:t>
+      </w:r>
+      <w:r>
+        <w:t xml:space="preserve">from </w:t>
+      </w:r>
+      <w:hyperlink r:id="rId33" w:history="1">
+        <w:r>
+          <w:rPr>
+            <w:rStyle w:val="Hyperlink"/>
+          </w:rPr>
+          <w:t>https://github.com/OfficeDev/Open-Xml-PowerTools</w:t>
+        </w:r>
+      </w:hyperlink>
+    </w:p>
+    <w:p>
+      <w:r>
+        <w:lastRenderedPageBreak/>
+        <w:t xml:space="preserve">Each of the example project will build in </w:t>
+      </w:r>
+      <w:r>
+        <w:t>.net framework 4.5</w:t>
+      </w:r>
+      <w:r>
+        <w:t xml:space="preserve">, </w:t>
+      </w:r>
+      <w:r>
+        <w:t>.net framework 4.</w:t>
+      </w:r>
+      <w:r>
+        <w:t>6.1</w:t>
+      </w:r>
+      <w:r>
+        <w:t xml:space="preserve"> and</w:t>
+      </w:r>
+      <w:r>
+        <w:t xml:space="preserve"> .net Core 2</w:t>
+      </w:r>
+    </w:p>
+    <w:p>
+      <w:r>
+        <w:t xml:space="preserve">Open </w:t>
+      </w:r>
+      <w:r>
+        <w:t>Visual Studio Installer</w:t>
+      </w:r>
+      <w:r>
+        <w:t xml:space="preserve">, </w:t>
+      </w:r>
+      <w:r>
+        <w:t xml:space="preserve">click modify of VS, </w:t>
+      </w:r>
+      <w:r>
+        <w:t xml:space="preserve">to </w:t>
+      </w:r>
+      <w:proofErr w:type="gramStart"/>
+      <w:r>
+        <w:t>the ”Individual</w:t>
+      </w:r>
+      <w:proofErr w:type="gramEnd"/>
+      <w:r>
+        <w:t xml:space="preserve"> components” tab</w:t>
+      </w:r>
+      <w:r>
+        <w:t xml:space="preserve">, check and install “4.6.1 </w:t>
+      </w:r>
+      <w:r>
+        <w:t>SDK</w:t>
+      </w:r>
+      <w:r>
+        <w:t>”</w:t>
+      </w:r>
+    </w:p>
+    <w:p>
+      <w:r>
+        <w:t xml:space="preserve">Unfortunately, </w:t>
+      </w:r>
+      <w:r>
+        <w:t>.net framework 4.5, .net framework 4.6.1 and .net Core 2</w:t>
+      </w:r>
+      <w:r>
+        <w:t xml:space="preserve"> </w:t>
+      </w:r>
+      <w:r>
+        <w:t xml:space="preserve">were </w:t>
+      </w:r>
+      <w:r>
+        <w:t xml:space="preserve">dropped support for VS2022, you could download and </w:t>
+      </w:r>
+      <w:proofErr w:type="gramStart"/>
+      <w:r>
+        <w:t>VS2019</w:t>
+      </w:r>
+      <w:proofErr w:type="gramEnd"/>
+    </w:p>
     <w:p/>
     <w:p>
       <w:pPr>
+        <w:pStyle w:val="NormalWeb"/>
+        <w:shd w:val="clear" w:color="auto" w:fill="FFFFFF"/>
+        <w:spacing w:before="0" w:beforeAutospacing="0" w:after="240" w:afterAutospacing="0"/>
+        <w:rPr>
+          <w:rFonts w:asciiTheme="minorHAnsi" w:eastAsiaTheme="minorEastAsia" w:hAnsiTheme="minorHAnsi" w:cstheme="minorBidi"/>
+          <w:sz w:val="22"/>
+          <w:szCs w:val="22"/>
+          <w:lang w:eastAsia="zh-TW"/>
+        </w:rPr>
+      </w:pPr>
+      <w:r>
+        <w:rPr>
+          <w:rFonts w:asciiTheme="minorHAnsi" w:eastAsiaTheme="minorEastAsia" w:hAnsiTheme="minorHAnsi" w:cstheme="minorBidi"/>
+          <w:sz w:val="22"/>
+          <w:szCs w:val="22"/>
+          <w:lang w:eastAsia="zh-TW"/>
+        </w:rPr>
+        <w:t>However, this repository</w:t>
+      </w:r>
+      <w:r>
+        <w:rPr>
+          <w:rFonts w:asciiTheme="minorHAnsi" w:eastAsiaTheme="minorEastAsia" w:hAnsiTheme="minorHAnsi" w:cstheme="minorBidi"/>
+          <w:sz w:val="22"/>
+          <w:szCs w:val="22"/>
+          <w:lang w:eastAsia="zh-TW"/>
+        </w:rPr>
+        <w:t xml:space="preserve"> “</w:t>
+      </w:r>
+      <w:r>
+        <w:rPr>
+          <w:rFonts w:asciiTheme="minorHAnsi" w:eastAsiaTheme="minorEastAsia" w:hAnsiTheme="minorHAnsi" w:cstheme="minorBidi"/>
+          <w:sz w:val="22"/>
+          <w:szCs w:val="22"/>
+          <w:lang w:eastAsia="zh-TW"/>
+        </w:rPr>
+        <w:t>Open-Xml-</w:t>
+      </w:r>
+      <w:proofErr w:type="spellStart"/>
+      <w:r>
+        <w:rPr>
+          <w:rFonts w:asciiTheme="minorHAnsi" w:eastAsiaTheme="minorEastAsia" w:hAnsiTheme="minorHAnsi" w:cstheme="minorBidi"/>
+          <w:sz w:val="22"/>
+          <w:szCs w:val="22"/>
+          <w:lang w:eastAsia="zh-TW"/>
+        </w:rPr>
+        <w:t>PowerTools</w:t>
+      </w:r>
+      <w:proofErr w:type="spellEnd"/>
+      <w:r>
+        <w:rPr>
+          <w:rFonts w:asciiTheme="minorHAnsi" w:eastAsiaTheme="minorEastAsia" w:hAnsiTheme="minorHAnsi" w:cstheme="minorBidi"/>
+          <w:sz w:val="22"/>
+          <w:szCs w:val="22"/>
+          <w:lang w:eastAsia="zh-TW"/>
+        </w:rPr>
+        <w:t>”</w:t>
+      </w:r>
+      <w:r>
+        <w:rPr>
+          <w:rFonts w:asciiTheme="minorHAnsi" w:eastAsiaTheme="minorEastAsia" w:hAnsiTheme="minorHAnsi" w:cstheme="minorBidi"/>
+          <w:sz w:val="22"/>
+          <w:szCs w:val="22"/>
+          <w:lang w:eastAsia="zh-TW"/>
+        </w:rPr>
+        <w:t xml:space="preserve"> is no longer maintained by Microsoft. It has been archived and can still be forked and cloned for use and continued </w:t>
+      </w:r>
+      <w:proofErr w:type="spellStart"/>
+      <w:r>
+        <w:rPr>
+          <w:rFonts w:asciiTheme="minorHAnsi" w:eastAsiaTheme="minorEastAsia" w:hAnsiTheme="minorHAnsi" w:cstheme="minorBidi"/>
+          <w:sz w:val="22"/>
+          <w:szCs w:val="22"/>
+          <w:lang w:eastAsia="zh-TW"/>
+        </w:rPr>
+        <w:t>developement</w:t>
+      </w:r>
+      <w:proofErr w:type="spellEnd"/>
+      <w:r>
+        <w:rPr>
+          <w:rFonts w:asciiTheme="minorHAnsi" w:eastAsiaTheme="minorEastAsia" w:hAnsiTheme="minorHAnsi" w:cstheme="minorBidi"/>
+          <w:sz w:val="22"/>
+          <w:szCs w:val="22"/>
+          <w:lang w:eastAsia="zh-TW"/>
+        </w:rPr>
+        <w:t>.</w:t>
+      </w:r>
+    </w:p>
+    <w:p>
+      <w:pPr>
+        <w:pStyle w:val="NormalWeb"/>
+        <w:shd w:val="clear" w:color="auto" w:fill="FFFFFF"/>
+        <w:spacing w:before="0" w:beforeAutospacing="0" w:after="240" w:afterAutospacing="0"/>
+        <w:rPr>
+          <w:rFonts w:asciiTheme="minorHAnsi" w:eastAsiaTheme="minorEastAsia" w:hAnsiTheme="minorHAnsi" w:cstheme="minorBidi"/>
+          <w:sz w:val="22"/>
+          <w:szCs w:val="22"/>
+          <w:lang w:eastAsia="zh-TW"/>
+        </w:rPr>
+      </w:pPr>
+      <w:r>
+        <w:rPr>
+          <w:rFonts w:asciiTheme="minorHAnsi" w:eastAsiaTheme="minorEastAsia" w:hAnsiTheme="minorHAnsi" w:cstheme="minorBidi"/>
+          <w:sz w:val="22"/>
+          <w:szCs w:val="22"/>
+          <w:lang w:eastAsia="zh-TW"/>
+        </w:rPr>
+        <w:t>If you're looking for a fork of this project that is actively maintained, try the following:</w:t>
+      </w:r>
+    </w:p>
+    <w:p>
+      <w:pPr>
+        <w:pStyle w:val="NormalWeb"/>
+        <w:shd w:val="clear" w:color="auto" w:fill="FFFFFF"/>
+        <w:spacing w:before="0" w:beforeAutospacing="0" w:after="240" w:afterAutospacing="0"/>
+        <w:rPr>
+          <w:rStyle w:val="Hyperlink"/>
+          <w:rFonts w:asciiTheme="minorHAnsi" w:eastAsiaTheme="minorEastAsia" w:hAnsiTheme="minorHAnsi" w:cstheme="minorBidi"/>
+          <w:sz w:val="22"/>
+          <w:szCs w:val="22"/>
+          <w:lang w:eastAsia="zh-TW"/>
+        </w:rPr>
+      </w:pPr>
+      <w:r>
+        <w:rPr>
+          <w:rFonts w:asciiTheme="minorHAnsi" w:eastAsiaTheme="minorEastAsia" w:hAnsiTheme="minorHAnsi" w:cstheme="minorBidi"/>
+          <w:sz w:val="22"/>
+          <w:szCs w:val="22"/>
+          <w:lang w:eastAsia="zh-TW"/>
+        </w:rPr>
+        <w:fldChar w:fldCharType="begin"/>
+      </w:r>
+      <w:r>
+        <w:rPr>
+          <w:rFonts w:asciiTheme="minorHAnsi" w:eastAsiaTheme="minorEastAsia" w:hAnsiTheme="minorHAnsi" w:cstheme="minorBidi"/>
+          <w:sz w:val="22"/>
+          <w:szCs w:val="22"/>
+          <w:lang w:eastAsia="zh-TW"/>
+        </w:rPr>
+        <w:instrText>HYPERLINK "https://github.com/EricWhiteDev/Open-Xml-PowerTools"</w:instrText>
+      </w:r>
+      <w:r>
+        <w:rPr>
+          <w:rFonts w:asciiTheme="minorHAnsi" w:eastAsiaTheme="minorEastAsia" w:hAnsiTheme="minorHAnsi" w:cstheme="minorBidi"/>
+          <w:sz w:val="22"/>
+          <w:szCs w:val="22"/>
+          <w:lang w:eastAsia="zh-TW"/>
+        </w:rPr>
+      </w:r>
+      <w:r>
+        <w:rPr>
+          <w:rFonts w:asciiTheme="minorHAnsi" w:eastAsiaTheme="minorEastAsia" w:hAnsiTheme="minorHAnsi" w:cstheme="minorBidi"/>
+          <w:sz w:val="22"/>
+          <w:szCs w:val="22"/>
+          <w:lang w:eastAsia="zh-TW"/>
+        </w:rPr>
+        <w:fldChar w:fldCharType="separate"/>
+      </w:r>
+      <w:r>
+        <w:rPr>
+          <w:rStyle w:val="Hyperlink"/>
+          <w:rFonts w:asciiTheme="minorHAnsi" w:eastAsiaTheme="minorEastAsia" w:hAnsiTheme="minorHAnsi" w:cstheme="minorBidi"/>
+          <w:sz w:val="22"/>
+          <w:szCs w:val="22"/>
+          <w:lang w:eastAsia="zh-TW"/>
+        </w:rPr>
+        <w:t>https://github.com/EricWhiteDev/Open-Xml-PowerTools</w:t>
+      </w:r>
+    </w:p>
+    <w:p>
+      <w:r>
+        <w:fldChar w:fldCharType="end"/>
+      </w:r>
+    </w:p>
+    <w:p/>
+    <w:p>
+      <w:pPr>
+        <w:pStyle w:val="Heading3"/>
+      </w:pPr>
+      <w:r>
+        <w:t>Reference</w:t>
+      </w:r>
+    </w:p>
+    <w:p>
+      <w:hyperlink r:id="rId34" w:history="1">
+        <w:r>
+          <w:rPr>
+            <w:rStyle w:val="Hyperlink"/>
+          </w:rPr>
+          <w:t>https://github.com/dotnet/Open-XML-SDK/releases/tag/v2.5</w:t>
+        </w:r>
+      </w:hyperlink>
+    </w:p>
+    <w:p>
+      <w:pPr>
+        <w:pStyle w:val="NormalWeb"/>
+        <w:shd w:val="clear" w:color="auto" w:fill="FFFFFF"/>
+        <w:spacing w:before="0" w:beforeAutospacing="0" w:after="240" w:afterAutospacing="0"/>
+        <w:rPr>
+          <w:rFonts w:ascii="Segoe UI" w:hAnsi="Segoe UI" w:cs="Segoe UI"/>
+          <w:color w:val="1F2328"/>
+        </w:rPr>
+      </w:pPr>
+      <w:hyperlink r:id="rId35" w:history="1">
+        <w:r>
+          <w:rPr>
+            <w:rStyle w:val="Hyperlink"/>
+            <w:rFonts w:ascii="Segoe UI" w:hAnsi="Segoe UI" w:cs="Segoe UI"/>
+          </w:rPr>
+          <w:t>https://learn.microsoft.com/en-us/answers/questions/466445/where-can-i-download-open-xml-sdk-2-5-productivity</w:t>
+        </w:r>
+      </w:hyperlink>
+    </w:p>
+    <w:p>
+      <w:pPr>
+        <w:pStyle w:val="NormalWeb"/>
+        <w:shd w:val="clear" w:color="auto" w:fill="FFFFFF"/>
+        <w:spacing w:before="0" w:beforeAutospacing="0" w:after="240" w:afterAutospacing="0"/>
+        <w:rPr>
+          <w:rStyle w:val="Hyperlink"/>
+          <w:rFonts w:ascii="Segoe UI" w:hAnsi="Segoe UI" w:cs="Segoe UI"/>
+        </w:rPr>
+      </w:pPr>
+      <w:hyperlink r:id="rId36" w:history="1">
+        <w:r>
+          <w:rPr>
+            <w:rStyle w:val="Hyperlink"/>
+            <w:rFonts w:ascii="Segoe UI" w:hAnsi="Segoe UI" w:cs="Segoe UI"/>
+          </w:rPr>
+          <w:t>https://web.archive.org/web/20190116000204/https://www.microsoft.com/en-us/download/details.aspx?id=30425</w:t>
+        </w:r>
+      </w:hyperlink>
+    </w:p>
+    <w:p>
+      <w:pPr>
+        <w:pStyle w:val="NormalWeb"/>
+        <w:shd w:val="clear" w:color="auto" w:fill="FFFFFF"/>
+        <w:spacing w:before="0" w:beforeAutospacing="0" w:after="240" w:afterAutospacing="0"/>
+        <w:rPr>
+          <w:rFonts w:ascii="Segoe UI" w:hAnsi="Segoe UI" w:cs="Segoe UI"/>
+          <w:color w:val="1F2328"/>
+        </w:rPr>
+      </w:pPr>
+      <w:r>
+        <w:rPr>
+          <w:noProof/>
+        </w:rPr>
+        <w:lastRenderedPageBreak/>
+        <w:drawing>
+          <wp:inline distT="0" distB="0" distL="0" distR="0" wp14:anchorId="1D917505" wp14:editId="70430AB1">
+            <wp:extent cx="4968240" cy="3107834"/>
+            <wp:effectExtent l="0" t="0" r="3810" b="0"/>
+            <wp:docPr id="5" name="Picture 5" descr="A screenshot of a computer&#10;&#10;Description automatically generated"/>
+            <wp:cNvGraphicFramePr>
+              <a:graphicFrameLocks xmlns:a="http://schemas.openxmlformats.org/drawingml/2006/main" noChangeAspect="1"/>
+            </wp:cNvGraphicFramePr>
+            <a:graphic xmlns:a="http://schemas.openxmlformats.org/drawingml/2006/main">
+              <a:graphicData uri="http://schemas.openxmlformats.org/drawingml/2006/picture">
+                <pic:pic xmlns:pic="http://schemas.openxmlformats.org/drawingml/2006/picture">
+                  <pic:nvPicPr>
+                    <pic:cNvPr id="5" name="Picture 5" descr="A screenshot of a computer&#10;&#10;Description automatically generated"/>
+                    <pic:cNvPicPr/>
+                  </pic:nvPicPr>
+                  <pic:blipFill>
+                    <a:blip r:embed="rId37"/>
+                    <a:stretch>
+                      <a:fillRect/>
+                    </a:stretch>
+                  </pic:blipFill>
+                  <pic:spPr>
+                    <a:xfrm>
+                      <a:off x="0" y="0"/>
+                      <a:ext cx="4971252" cy="3109718"/>
+                    </a:xfrm>
+                    <a:prstGeom prst="rect">
+                      <a:avLst/>
+                    </a:prstGeom>
+                  </pic:spPr>
+                </pic:pic>
+              </a:graphicData>
+            </a:graphic>
+          </wp:inline>
+        </w:drawing>
+      </w:r>
+    </w:p>
+    <w:p/>
+    <w:p>
+      <w:pPr>
         <w:pStyle w:val="Heading1"/>
         <w:rPr>
           <w:lang w:val="en-HK"/>
@@ -5363,7 +7193,6 @@
         <w:rPr>
           <w:lang w:val="en-HK"/>
         </w:rPr>
-        <w:lastRenderedPageBreak/>
         <w:t>Demo</w:t>
       </w:r>
       <w:bookmarkEnd w:id="19"/>
@@ -5515,7 +7344,7 @@
                     <pic:cNvPicPr/>
                   </pic:nvPicPr>
                   <pic:blipFill>
-                    <a:blip r:embed="rId24"/>
+                    <a:blip r:embed="rId38"/>
                     <a:stretch>
                       <a:fillRect/>
                     </a:stretch>
@@ -5942,7 +7771,7 @@
                     </pic:cNvPicPr>
                   </pic:nvPicPr>
                   <pic:blipFill>
-                    <a:blip r:embed="rId25">
+                    <a:blip r:embed="rId39">
                       <a:extLst>
                         <a:ext uri="{28A0092B-C50C-407E-A947-70E740481C1C}">
                           <a14:useLocalDpi xmlns:a14="http://schemas.microsoft.com/office/drawing/2010/main" val="0"/>
@@ -5987,9 +7816,46 @@
           <w:lang w:val="en-HK"/>
         </w:rPr>
         <w:lastRenderedPageBreak/>
-        <w:t>Add a new project</w:t>
+        <w:t>Development</w:t>
+      </w:r>
+    </w:p>
+    <w:p>
+      <w:pPr>
+        <w:pStyle w:val="Heading2"/>
+        <w:rPr>
+          <w:lang w:val="en-HK"/>
+        </w:rPr>
+      </w:pPr>
+      <w:r>
+        <w:rPr>
+          <w:lang w:val="en-HK"/>
+        </w:rPr>
+        <w:t>Open XML SDK 2.5 Productivity Tool</w:t>
+      </w:r>
+    </w:p>
+    <w:p/>
+    <w:p>
+      <w:pPr>
+        <w:pStyle w:val="Heading1"/>
+        <w:rPr>
+          <w:lang w:val="en-HK"/>
+        </w:rPr>
+      </w:pPr>
+      <w:r>
+        <w:rPr>
+          <w:lang w:val="en-HK"/>
+        </w:rPr>
+        <w:t xml:space="preserve">Add a new </w:t>
+      </w:r>
+      <w:proofErr w:type="gramStart"/>
+      <w:r>
+        <w:rPr>
+          <w:lang w:val="en-HK"/>
+        </w:rPr>
+        <w:t>project</w:t>
       </w:r>
       <w:bookmarkEnd w:id="22"/>
+      <w:proofErr w:type="gramEnd"/>
     </w:p>
     <w:p>
       <w:pPr>
@@ -6237,7 +8103,7 @@
                     <pic:cNvPicPr/>
                   </pic:nvPicPr>
                   <pic:blipFill>
-                    <a:blip r:embed="rId26"/>
+                    <a:blip r:embed="rId40"/>
                     <a:stretch>
                       <a:fillRect/>
                     </a:stretch>
@@ -6304,7 +8170,6 @@
         <w:rPr>
           <w:noProof/>
         </w:rPr>
-        <w:lastRenderedPageBreak/>
         <w:drawing>
           <wp:inline distT="0" distB="0" distL="0" distR="0" wp14:anchorId="11B51571" wp14:editId="11B51572">
             <wp:extent cx="2962275" cy="1133475"/>
@@ -6321,7 +8186,7 @@
                     <pic:cNvPicPr/>
                   </pic:nvPicPr>
                   <pic:blipFill>
-                    <a:blip r:embed="rId27"/>
+                    <a:blip r:embed="rId41"/>
                     <a:stretch>
                       <a:fillRect/>
                     </a:stretch>
@@ -6497,7 +8362,7 @@
                     <pic:cNvPicPr/>
                   </pic:nvPicPr>
                   <pic:blipFill>
-                    <a:blip r:embed="rId28"/>
+                    <a:blip r:embed="rId42"/>
                     <a:stretch>
                       <a:fillRect/>
                     </a:stretch>
@@ -6566,6 +8431,7 @@
         <w:rPr>
           <w:lang w:val="en-HK"/>
         </w:rPr>
+        <w:lastRenderedPageBreak/>
         <w:t>HTML(source code) to PDF</w:t>
       </w:r>
     </w:p>
@@ -6620,7 +8486,6 @@
         <w:rPr>
           <w:lang w:val="en-HK"/>
         </w:rPr>
-        <w:lastRenderedPageBreak/>
         <w:t>ASPX Pages to PDF</w:t>
       </w:r>
     </w:p>
@@ -7083,7 +8948,7 @@
                     <pic:cNvPicPr/>
                   </pic:nvPicPr>
                   <pic:blipFill>
-                    <a:blip r:embed="rId29"/>
+                    <a:blip r:embed="rId43"/>
                     <a:stretch>
                       <a:fillRect/>
                     </a:stretch>
@@ -7227,7 +9092,7 @@
                     <pic:cNvPicPr/>
                   </pic:nvPicPr>
                   <pic:blipFill>
-                    <a:blip r:embed="rId30"/>
+                    <a:blip r:embed="rId44"/>
                     <a:stretch>
                       <a:fillRect/>
                     </a:stretch>
@@ -7472,7 +9337,7 @@
                     <pic:cNvPicPr/>
                   </pic:nvPicPr>
                   <pic:blipFill>
-                    <a:blip r:embed="rId31"/>
+                    <a:blip r:embed="rId45"/>
                     <a:stretch>
                       <a:fillRect/>
                     </a:stretch>
@@ -7868,7 +9733,7 @@
         </w:rPr>
         <w:t xml:space="preserve">According to this article: </w:t>
       </w:r>
-      <w:hyperlink r:id="rId32" w:history="1">
+      <w:hyperlink r:id="rId46" w:history="1">
         <w:r>
           <w:rPr>
             <w:rStyle w:val="Hyperlink"/>
@@ -7926,19 +9791,31 @@
         </w:rPr>
         <w:t xml:space="preserve">The </w:t>
       </w:r>
-      <w:proofErr w:type="spellStart"/>
-      <w:r>
-        <w:rPr>
-          <w:lang w:val="en-HK"/>
-        </w:rPr>
-        <w:t>offical</w:t>
-      </w:r>
-      <w:proofErr w:type="spellEnd"/>
-      <w:r>
-        <w:rPr>
-          <w:lang w:val="en-HK"/>
-        </w:rPr>
-        <w:t xml:space="preserve"> solution was make your Crystal Report in a .net framework solution as a proxy server (API service)</w:t>
+      <w:r>
+        <w:rPr>
+          <w:lang w:val="en-HK"/>
+        </w:rPr>
+        <w:t>official</w:t>
+      </w:r>
+      <w:r>
+        <w:rPr>
+          <w:lang w:val="en-HK"/>
+        </w:rPr>
+        <w:t xml:space="preserve"> solution was </w:t>
+      </w:r>
+      <w:proofErr w:type="gramStart"/>
+      <w:r>
+        <w:rPr>
+          <w:lang w:val="en-HK"/>
+        </w:rPr>
+        <w:t>make</w:t>
+      </w:r>
+      <w:proofErr w:type="gramEnd"/>
+      <w:r>
+        <w:rPr>
+          <w:lang w:val="en-HK"/>
+        </w:rPr>
+        <w:t xml:space="preserve"> your Crystal Report in a .net framework solution as a proxy server (API service)</w:t>
       </w:r>
     </w:p>
     <w:p>
@@ -7954,7 +9831,7 @@
         </w:rPr>
         <w:t xml:space="preserve">for the walkthrough: </w:t>
       </w:r>
-      <w:hyperlink r:id="rId33" w:history="1">
+      <w:hyperlink r:id="rId47" w:history="1">
         <w:r>
           <w:rPr>
             <w:rStyle w:val="Hyperlink"/>
@@ -7977,7 +9854,7 @@
         </w:rPr>
         <w:t xml:space="preserve">solution example: </w:t>
       </w:r>
-      <w:hyperlink r:id="rId34" w:history="1">
+      <w:hyperlink r:id="rId48" w:history="1">
         <w:r>
           <w:rPr>
             <w:rStyle w:val="Hyperlink"/>
@@ -8119,7 +9996,7 @@
           <w:lang w:val="en-HK"/>
         </w:rPr>
       </w:pPr>
-      <w:hyperlink r:id="rId35" w:anchor="realworld" w:history="1">
+      <w:hyperlink r:id="rId49" w:anchor="realworld" w:history="1">
         <w:r>
           <w:rPr>
             <w:rStyle w:val="Hyperlink"/>
@@ -8164,7 +10041,7 @@
                     </pic:cNvPicPr>
                   </pic:nvPicPr>
                   <pic:blipFill rotWithShape="1">
-                    <a:blip r:embed="rId36" cstate="print">
+                    <a:blip r:embed="rId50" cstate="print">
                       <a:extLst>
                         <a:ext uri="{28A0092B-C50C-407E-A947-70E740481C1C}">
                           <a14:useLocalDpi xmlns:a14="http://schemas.microsoft.com/office/drawing/2010/main" val="0"/>
@@ -8251,7 +10128,7 @@
                     </pic:cNvPicPr>
                   </pic:nvPicPr>
                   <pic:blipFill>
-                    <a:blip r:embed="rId37" cstate="print">
+                    <a:blip r:embed="rId51" cstate="print">
                       <a:extLst>
                         <a:ext uri="{28A0092B-C50C-407E-A947-70E740481C1C}">
                           <a14:useLocalDpi xmlns:a14="http://schemas.microsoft.com/office/drawing/2010/main" val="0"/>
@@ -8296,6 +10173,92 @@
 <file path=word/numbering.xml><?xml version="1.0" encoding="utf-8"?>
 <w:numbering xmlns:wpc="http://schemas.microsoft.com/office/word/2010/wordprocessingCanvas" xmlns:cx="http://schemas.microsoft.com/office/drawing/2014/chartex" xmlns:cx1="http://schemas.microsoft.com/office/drawing/2015/9/8/chartex" xmlns:cx2="http://schemas.microsoft.com/office/drawing/2015/10/21/chartex" xmlns:cx3="http://schemas.microsoft.com/office/drawing/2016/5/9/chartex" xmlns:cx4="http://schemas.microsoft.com/office/drawing/2016/5/10/chartex" xmlns:cx5="http://schemas.microsoft.com/office/drawing/2016/5/11/chartex" xmlns:cx6="http://schemas.microsoft.com/office/drawing/2016/5/12/chartex" xmlns:cx7="http://schemas.microsoft.com/office/drawing/2016/5/13/chartex" xmlns:cx8="http://schemas.microsoft.com/office/drawing/2016/5/14/chartex" xmlns:mc="http://schemas.openxmlformats.org/markup-compatibility/2006" xmlns:aink="http://schemas.microsoft.com/office/drawing/2016/ink" xmlns:am3d="http://schemas.microsoft.com/office/drawing/2017/model3d" xmlns:o="urn:schemas-microsoft-com:office:office" xmlns:oel="http://schemas.microsoft.com/office/2019/extlst" xmlns:r="http://schemas.openxmlformats.org/officeDocument/2006/relationships" xmlns:m="http://schemas.openxmlformats.org/officeDocument/2006/math" xmlns:v="urn:schemas-microsoft-com:vml" xmlns:wp14="http://schemas.microsoft.com/office/word/2010/wordprocessingDrawing" xmlns:wp="http://schemas.openxmlformats.org/drawingml/2006/wordprocessingDrawing" xmlns:w10="urn:schemas-microsoft-com:office:word" xmlns:w="http://schemas.openxmlformats.org/wordprocessingml/2006/main" xmlns:w14="http://schemas.microsoft.com/office/word/2010/wordml" xmlns:w15="http://schemas.microsoft.com/office/word/2012/wordml" xmlns:w16cex="http://schemas.microsoft.com/office/word/2018/wordml/cex" xmlns:w16cid="http://schemas.microsoft.com/office/word/2016/wordml/cid" xmlns:w16="http://schemas.microsoft.com/office/word/2018/wordml" xmlns:w16sdtdh="http://schemas.microsoft.com/office/word/2020/wordml/sdtdatahash" xmlns:w16se="http://schemas.microsoft.com/office/word/2015/wordml/symex" xmlns:wpg="http://schemas.microsoft.com/office/word/2010/wordprocessingGroup" xmlns:wpi="http://schemas.microsoft.com/office/word/2010/wordprocessingInk" xmlns:wne="http://schemas.microsoft.com/office/word/2006/wordml" xmlns:wps="http://schemas.microsoft.com/office/word/2010/wordprocessingShape" mc:Ignorable="w14 w15 w16se w16cid w16 w16cex w16sdtdh wp14">
   <w:abstractNum w:abstractNumId="0" w15:restartNumberingAfterBreak="0">
+    <w:nsid w:val="019E48E8"/>
+    <w:multiLevelType w:val="hybridMultilevel"/>
+    <w:tmpl w:val="440027BE"/>
+    <w:lvl w:ilvl="0" w:tplc="3C09000F">
+      <w:start w:val="1"/>
+      <w:numFmt w:val="decimal"/>
+      <w:lvlText w:val="%1."/>
+      <w:lvlJc w:val="left"/>
+      <w:pPr>
+        <w:ind w:left="720" w:hanging="360"/>
+      </w:pPr>
+    </w:lvl>
+    <w:lvl w:ilvl="1" w:tplc="3C090019" w:tentative="1">
+      <w:start w:val="1"/>
+      <w:numFmt w:val="lowerLetter"/>
+      <w:lvlText w:val="%2."/>
+      <w:lvlJc w:val="left"/>
+      <w:pPr>
+        <w:ind w:left="1440" w:hanging="360"/>
+      </w:pPr>
+    </w:lvl>
+    <w:lvl w:ilvl="2" w:tplc="3C09001B" w:tentative="1">
+      <w:start w:val="1"/>
+      <w:numFmt w:val="lowerRoman"/>
+      <w:lvlText w:val="%3."/>
+      <w:lvlJc w:val="right"/>
+      <w:pPr>
+        <w:ind w:left="2160" w:hanging="180"/>
+      </w:pPr>
+    </w:lvl>
+    <w:lvl w:ilvl="3" w:tplc="3C09000F" w:tentative="1">
+      <w:start w:val="1"/>
+      <w:numFmt w:val="decimal"/>
+      <w:lvlText w:val="%4."/>
+      <w:lvlJc w:val="left"/>
+      <w:pPr>
+        <w:ind w:left="2880" w:hanging="360"/>
+      </w:pPr>
+    </w:lvl>
+    <w:lvl w:ilvl="4" w:tplc="3C090019" w:tentative="1">
+      <w:start w:val="1"/>
+      <w:numFmt w:val="lowerLetter"/>
+      <w:lvlText w:val="%5."/>
+      <w:lvlJc w:val="left"/>
+      <w:pPr>
+        <w:ind w:left="3600" w:hanging="360"/>
+      </w:pPr>
+    </w:lvl>
+    <w:lvl w:ilvl="5" w:tplc="3C09001B" w:tentative="1">
+      <w:start w:val="1"/>
+      <w:numFmt w:val="lowerRoman"/>
+      <w:lvlText w:val="%6."/>
+      <w:lvlJc w:val="right"/>
+      <w:pPr>
+        <w:ind w:left="4320" w:hanging="180"/>
+      </w:pPr>
+    </w:lvl>
+    <w:lvl w:ilvl="6" w:tplc="3C09000F" w:tentative="1">
+      <w:start w:val="1"/>
+      <w:numFmt w:val="decimal"/>
+      <w:lvlText w:val="%7."/>
+      <w:lvlJc w:val="left"/>
+      <w:pPr>
+        <w:ind w:left="5040" w:hanging="360"/>
+      </w:pPr>
+    </w:lvl>
+    <w:lvl w:ilvl="7" w:tplc="3C090019" w:tentative="1">
+      <w:start w:val="1"/>
+      <w:numFmt w:val="lowerLetter"/>
+      <w:lvlText w:val="%8."/>
+      <w:lvlJc w:val="left"/>
+      <w:pPr>
+        <w:ind w:left="5760" w:hanging="360"/>
+      </w:pPr>
+    </w:lvl>
+    <w:lvl w:ilvl="8" w:tplc="3C09001B" w:tentative="1">
+      <w:start w:val="1"/>
+      <w:numFmt w:val="lowerRoman"/>
+      <w:lvlText w:val="%9."/>
+      <w:lvlJc w:val="right"/>
+      <w:pPr>
+        <w:ind w:left="6480" w:hanging="180"/>
+      </w:pPr>
+    </w:lvl>
+  </w:abstractNum>
+  <w:abstractNum w:abstractNumId="1" w15:restartNumberingAfterBreak="0">
     <w:nsid w:val="05ED0A2E"/>
     <w:multiLevelType w:val="hybridMultilevel"/>
     <w:tmpl w:val="75AE39AE"/>
@@ -8408,7 +10371,7 @@
       </w:rPr>
     </w:lvl>
   </w:abstractNum>
-  <w:abstractNum w:abstractNumId="1" w15:restartNumberingAfterBreak="0">
+  <w:abstractNum w:abstractNumId="2" w15:restartNumberingAfterBreak="0">
     <w:nsid w:val="09802868"/>
     <w:multiLevelType w:val="hybridMultilevel"/>
     <w:tmpl w:val="B284F866"/>
@@ -8494,7 +10457,120 @@
       </w:pPr>
     </w:lvl>
   </w:abstractNum>
-  <w:abstractNum w:abstractNumId="2" w15:restartNumberingAfterBreak="0">
+  <w:abstractNum w:abstractNumId="3" w15:restartNumberingAfterBreak="0">
+    <w:nsid w:val="0C136067"/>
+    <w:multiLevelType w:val="hybridMultilevel"/>
+    <w:tmpl w:val="4D623AC0"/>
+    <w:lvl w:ilvl="0" w:tplc="3C090001">
+      <w:start w:val="1"/>
+      <w:numFmt w:val="bullet"/>
+      <w:lvlText w:val=""/>
+      <w:lvlJc w:val="left"/>
+      <w:pPr>
+        <w:ind w:left="360" w:hanging="360"/>
+      </w:pPr>
+      <w:rPr>
+        <w:rFonts w:ascii="Symbol" w:hAnsi="Symbol" w:hint="default"/>
+      </w:rPr>
+    </w:lvl>
+    <w:lvl w:ilvl="1" w:tplc="FFFFFFFF" w:tentative="1">
+      <w:start w:val="1"/>
+      <w:numFmt w:val="bullet"/>
+      <w:lvlText w:val="o"/>
+      <w:lvlJc w:val="left"/>
+      <w:pPr>
+        <w:ind w:left="1080" w:hanging="360"/>
+      </w:pPr>
+      <w:rPr>
+        <w:rFonts w:ascii="Courier New" w:hAnsi="Courier New" w:cs="Courier New" w:hint="default"/>
+      </w:rPr>
+    </w:lvl>
+    <w:lvl w:ilvl="2" w:tplc="FFFFFFFF" w:tentative="1">
+      <w:start w:val="1"/>
+      <w:numFmt w:val="bullet"/>
+      <w:lvlText w:val=""/>
+      <w:lvlJc w:val="left"/>
+      <w:pPr>
+        <w:ind w:left="1800" w:hanging="360"/>
+      </w:pPr>
+      <w:rPr>
+        <w:rFonts w:ascii="Wingdings" w:hAnsi="Wingdings" w:hint="default"/>
+      </w:rPr>
+    </w:lvl>
+    <w:lvl w:ilvl="3" w:tplc="FFFFFFFF" w:tentative="1">
+      <w:start w:val="1"/>
+      <w:numFmt w:val="bullet"/>
+      <w:lvlText w:val=""/>
+      <w:lvlJc w:val="left"/>
+      <w:pPr>
+        <w:ind w:left="2520" w:hanging="360"/>
+      </w:pPr>
+      <w:rPr>
+        <w:rFonts w:ascii="Symbol" w:hAnsi="Symbol" w:hint="default"/>
+      </w:rPr>
+    </w:lvl>
+    <w:lvl w:ilvl="4" w:tplc="FFFFFFFF" w:tentative="1">
+      <w:start w:val="1"/>
+      <w:numFmt w:val="bullet"/>
+      <w:lvlText w:val="o"/>
+      <w:lvlJc w:val="left"/>
+      <w:pPr>
+        <w:ind w:left="3240" w:hanging="360"/>
+      </w:pPr>
+      <w:rPr>
+        <w:rFonts w:ascii="Courier New" w:hAnsi="Courier New" w:cs="Courier New" w:hint="default"/>
+      </w:rPr>
+    </w:lvl>
+    <w:lvl w:ilvl="5" w:tplc="FFFFFFFF" w:tentative="1">
+      <w:start w:val="1"/>
+      <w:numFmt w:val="bullet"/>
+      <w:lvlText w:val=""/>
+      <w:lvlJc w:val="left"/>
+      <w:pPr>
+        <w:ind w:left="3960" w:hanging="360"/>
+      </w:pPr>
+      <w:rPr>
+        <w:rFonts w:ascii="Wingdings" w:hAnsi="Wingdings" w:hint="default"/>
+      </w:rPr>
+    </w:lvl>
+    <w:lvl w:ilvl="6" w:tplc="FFFFFFFF" w:tentative="1">
+      <w:start w:val="1"/>
+      <w:numFmt w:val="bullet"/>
+      <w:lvlText w:val=""/>
+      <w:lvlJc w:val="left"/>
+      <w:pPr>
+        <w:ind w:left="4680" w:hanging="360"/>
+      </w:pPr>
+      <w:rPr>
+        <w:rFonts w:ascii="Symbol" w:hAnsi="Symbol" w:hint="default"/>
+      </w:rPr>
+    </w:lvl>
+    <w:lvl w:ilvl="7" w:tplc="FFFFFFFF" w:tentative="1">
+      <w:start w:val="1"/>
+      <w:numFmt w:val="bullet"/>
+      <w:lvlText w:val="o"/>
+      <w:lvlJc w:val="left"/>
+      <w:pPr>
+        <w:ind w:left="5400" w:hanging="360"/>
+      </w:pPr>
+      <w:rPr>
+        <w:rFonts w:ascii="Courier New" w:hAnsi="Courier New" w:cs="Courier New" w:hint="default"/>
+      </w:rPr>
+    </w:lvl>
+    <w:lvl w:ilvl="8" w:tplc="FFFFFFFF" w:tentative="1">
+      <w:start w:val="1"/>
+      <w:numFmt w:val="bullet"/>
+      <w:lvlText w:val=""/>
+      <w:lvlJc w:val="left"/>
+      <w:pPr>
+        <w:ind w:left="6120" w:hanging="360"/>
+      </w:pPr>
+      <w:rPr>
+        <w:rFonts w:ascii="Wingdings" w:hAnsi="Wingdings" w:hint="default"/>
+      </w:rPr>
+    </w:lvl>
+  </w:abstractNum>
+  <w:abstractNum w:abstractNumId="4" w15:restartNumberingAfterBreak="0">
     <w:nsid w:val="12476D01"/>
     <w:multiLevelType w:val="multilevel"/>
     <w:tmpl w:val="04090025"/>
@@ -8589,7 +10665,7 @@
       </w:pPr>
     </w:lvl>
   </w:abstractNum>
-  <w:abstractNum w:abstractNumId="3" w15:restartNumberingAfterBreak="0">
+  <w:abstractNum w:abstractNumId="5" w15:restartNumberingAfterBreak="0">
     <w:nsid w:val="136C39E4"/>
     <w:multiLevelType w:val="hybridMultilevel"/>
     <w:tmpl w:val="F2E2847E"/>
@@ -8675,7 +10751,7 @@
       </w:pPr>
     </w:lvl>
   </w:abstractNum>
-  <w:abstractNum w:abstractNumId="4" w15:restartNumberingAfterBreak="0">
+  <w:abstractNum w:abstractNumId="6" w15:restartNumberingAfterBreak="0">
     <w:nsid w:val="2EA06E2D"/>
     <w:multiLevelType w:val="hybridMultilevel"/>
     <w:tmpl w:val="FFE23F3A"/>
@@ -8761,10 +10837,10 @@
       </w:pPr>
     </w:lvl>
   </w:abstractNum>
-  <w:abstractNum w:abstractNumId="5" w15:restartNumberingAfterBreak="0">
+  <w:abstractNum w:abstractNumId="7" w15:restartNumberingAfterBreak="0">
     <w:nsid w:val="35EB268C"/>
     <w:multiLevelType w:val="hybridMultilevel"/>
-    <w:tmpl w:val="5386CB16"/>
+    <w:tmpl w:val="5B16E7FC"/>
     <w:lvl w:ilvl="0" w:tplc="FFFFFFFF">
       <w:start w:val="1"/>
       <w:numFmt w:val="decimal"/>
@@ -8847,10 +10923,123 @@
       </w:pPr>
     </w:lvl>
   </w:abstractNum>
-  <w:abstractNum w:abstractNumId="6" w15:restartNumberingAfterBreak="0">
+  <w:abstractNum w:abstractNumId="8" w15:restartNumberingAfterBreak="0">
     <w:nsid w:val="3ABF7410"/>
     <w:multiLevelType w:val="hybridMultilevel"/>
-    <w:tmpl w:val="D6062D8A"/>
+    <w:tmpl w:val="F70C541A"/>
+    <w:lvl w:ilvl="0" w:tplc="3C09000F">
+      <w:start w:val="1"/>
+      <w:numFmt w:val="decimal"/>
+      <w:lvlText w:val="%1."/>
+      <w:lvlJc w:val="left"/>
+      <w:pPr>
+        <w:ind w:left="720" w:hanging="360"/>
+      </w:pPr>
+      <w:rPr>
+        <w:rFonts w:hint="default"/>
+      </w:rPr>
+    </w:lvl>
+    <w:lvl w:ilvl="1" w:tplc="04090003" w:tentative="1">
+      <w:start w:val="1"/>
+      <w:numFmt w:val="bullet"/>
+      <w:lvlText w:val="o"/>
+      <w:lvlJc w:val="left"/>
+      <w:pPr>
+        <w:ind w:left="1440" w:hanging="360"/>
+      </w:pPr>
+      <w:rPr>
+        <w:rFonts w:ascii="Courier New" w:hAnsi="Courier New" w:cs="Courier New" w:hint="default"/>
+      </w:rPr>
+    </w:lvl>
+    <w:lvl w:ilvl="2" w:tplc="04090005" w:tentative="1">
+      <w:start w:val="1"/>
+      <w:numFmt w:val="bullet"/>
+      <w:lvlText w:val=""/>
+      <w:lvlJc w:val="left"/>
+      <w:pPr>
+        <w:ind w:left="2160" w:hanging="360"/>
+      </w:pPr>
+      <w:rPr>
+        <w:rFonts w:ascii="Wingdings" w:hAnsi="Wingdings" w:hint="default"/>
+      </w:rPr>
+    </w:lvl>
+    <w:lvl w:ilvl="3" w:tplc="04090001" w:tentative="1">
+      <w:start w:val="1"/>
+      <w:numFmt w:val="bullet"/>
+      <w:lvlText w:val=""/>
+      <w:lvlJc w:val="left"/>
+      <w:pPr>
+        <w:ind w:left="2880" w:hanging="360"/>
+      </w:pPr>
+      <w:rPr>
+        <w:rFonts w:ascii="Symbol" w:hAnsi="Symbol" w:hint="default"/>
+      </w:rPr>
+    </w:lvl>
+    <w:lvl w:ilvl="4" w:tplc="04090003" w:tentative="1">
+      <w:start w:val="1"/>
+      <w:numFmt w:val="bullet"/>
+      <w:lvlText w:val="o"/>
+      <w:lvlJc w:val="left"/>
+      <w:pPr>
+        <w:ind w:left="3600" w:hanging="360"/>
+      </w:pPr>
+      <w:rPr>
+        <w:rFonts w:ascii="Courier New" w:hAnsi="Courier New" w:cs="Courier New" w:hint="default"/>
+      </w:rPr>
+    </w:lvl>
+    <w:lvl w:ilvl="5" w:tplc="04090005" w:tentative="1">
+      <w:start w:val="1"/>
+      <w:numFmt w:val="bullet"/>
+      <w:lvlText w:val=""/>
+      <w:lvlJc w:val="left"/>
+      <w:pPr>
+        <w:ind w:left="4320" w:hanging="360"/>
+      </w:pPr>
+      <w:rPr>
+        <w:rFonts w:ascii="Wingdings" w:hAnsi="Wingdings" w:hint="default"/>
+      </w:rPr>
+    </w:lvl>
+    <w:lvl w:ilvl="6" w:tplc="04090001" w:tentative="1">
+      <w:start w:val="1"/>
+      <w:numFmt w:val="bullet"/>
+      <w:lvlText w:val=""/>
+      <w:lvlJc w:val="left"/>
+      <w:pPr>
+        <w:ind w:left="5040" w:hanging="360"/>
+      </w:pPr>
+      <w:rPr>
+        <w:rFonts w:ascii="Symbol" w:hAnsi="Symbol" w:hint="default"/>
+      </w:rPr>
+    </w:lvl>
+    <w:lvl w:ilvl="7" w:tplc="04090003" w:tentative="1">
+      <w:start w:val="1"/>
+      <w:numFmt w:val="bullet"/>
+      <w:lvlText w:val="o"/>
+      <w:lvlJc w:val="left"/>
+      <w:pPr>
+        <w:ind w:left="5760" w:hanging="360"/>
+      </w:pPr>
+      <w:rPr>
+        <w:rFonts w:ascii="Courier New" w:hAnsi="Courier New" w:cs="Courier New" w:hint="default"/>
+      </w:rPr>
+    </w:lvl>
+    <w:lvl w:ilvl="8" w:tplc="04090005" w:tentative="1">
+      <w:start w:val="1"/>
+      <w:numFmt w:val="bullet"/>
+      <w:lvlText w:val=""/>
+      <w:lvlJc w:val="left"/>
+      <w:pPr>
+        <w:ind w:left="6480" w:hanging="360"/>
+      </w:pPr>
+      <w:rPr>
+        <w:rFonts w:ascii="Wingdings" w:hAnsi="Wingdings" w:hint="default"/>
+      </w:rPr>
+    </w:lvl>
+  </w:abstractNum>
+  <w:abstractNum w:abstractNumId="9" w15:restartNumberingAfterBreak="0">
+    <w:nsid w:val="511B2E1C"/>
+    <w:multiLevelType w:val="hybridMultilevel"/>
+    <w:tmpl w:val="35AC894A"/>
     <w:lvl w:ilvl="0" w:tplc="04090001">
       <w:start w:val="1"/>
       <w:numFmt w:val="bullet"/>
@@ -8960,10 +11149,10 @@
       </w:rPr>
     </w:lvl>
   </w:abstractNum>
-  <w:abstractNum w:abstractNumId="7" w15:restartNumberingAfterBreak="0">
-    <w:nsid w:val="511B2E1C"/>
+  <w:abstractNum w:abstractNumId="10" w15:restartNumberingAfterBreak="0">
+    <w:nsid w:val="5DF37528"/>
     <w:multiLevelType w:val="hybridMultilevel"/>
-    <w:tmpl w:val="35AC894A"/>
+    <w:tmpl w:val="AC90A8DE"/>
     <w:lvl w:ilvl="0" w:tplc="04090001">
       <w:start w:val="1"/>
       <w:numFmt w:val="bullet"/>
@@ -9073,10 +11262,10 @@
       </w:rPr>
     </w:lvl>
   </w:abstractNum>
-  <w:abstractNum w:abstractNumId="8" w15:restartNumberingAfterBreak="0">
-    <w:nsid w:val="5DF37528"/>
+  <w:abstractNum w:abstractNumId="11" w15:restartNumberingAfterBreak="0">
+    <w:nsid w:val="66785B22"/>
     <w:multiLevelType w:val="hybridMultilevel"/>
-    <w:tmpl w:val="AC90A8DE"/>
+    <w:tmpl w:val="BFEAED30"/>
     <w:lvl w:ilvl="0" w:tplc="04090001">
       <w:start w:val="1"/>
       <w:numFmt w:val="bullet"/>
@@ -9186,10 +11375,10 @@
       </w:rPr>
     </w:lvl>
   </w:abstractNum>
-  <w:abstractNum w:abstractNumId="9" w15:restartNumberingAfterBreak="0">
-    <w:nsid w:val="66785B22"/>
+  <w:abstractNum w:abstractNumId="12" w15:restartNumberingAfterBreak="0">
+    <w:nsid w:val="7AF0277A"/>
     <w:multiLevelType w:val="hybridMultilevel"/>
-    <w:tmpl w:val="BFEAED30"/>
+    <w:tmpl w:val="66E85FA2"/>
     <w:lvl w:ilvl="0" w:tplc="04090001">
       <w:start w:val="1"/>
       <w:numFmt w:val="bullet"/>
@@ -9299,151 +11488,44 @@
       </w:rPr>
     </w:lvl>
   </w:abstractNum>
-  <w:abstractNum w:abstractNumId="10" w15:restartNumberingAfterBreak="0">
-    <w:nsid w:val="7AF0277A"/>
-    <w:multiLevelType w:val="hybridMultilevel"/>
-    <w:tmpl w:val="66E85FA2"/>
-    <w:lvl w:ilvl="0" w:tplc="04090001">
-      <w:start w:val="1"/>
-      <w:numFmt w:val="bullet"/>
-      <w:lvlText w:val=""/>
-      <w:lvlJc w:val="left"/>
-      <w:pPr>
-        <w:ind w:left="720" w:hanging="360"/>
-      </w:pPr>
-      <w:rPr>
-        <w:rFonts w:ascii="Symbol" w:hAnsi="Symbol" w:hint="default"/>
-      </w:rPr>
-    </w:lvl>
-    <w:lvl w:ilvl="1" w:tplc="04090003" w:tentative="1">
-      <w:start w:val="1"/>
-      <w:numFmt w:val="bullet"/>
-      <w:lvlText w:val="o"/>
-      <w:lvlJc w:val="left"/>
-      <w:pPr>
-        <w:ind w:left="1440" w:hanging="360"/>
-      </w:pPr>
-      <w:rPr>
-        <w:rFonts w:ascii="Courier New" w:hAnsi="Courier New" w:cs="Courier New" w:hint="default"/>
-      </w:rPr>
-    </w:lvl>
-    <w:lvl w:ilvl="2" w:tplc="04090005" w:tentative="1">
-      <w:start w:val="1"/>
-      <w:numFmt w:val="bullet"/>
-      <w:lvlText w:val=""/>
-      <w:lvlJc w:val="left"/>
-      <w:pPr>
-        <w:ind w:left="2160" w:hanging="360"/>
-      </w:pPr>
-      <w:rPr>
-        <w:rFonts w:ascii="Wingdings" w:hAnsi="Wingdings" w:hint="default"/>
-      </w:rPr>
-    </w:lvl>
-    <w:lvl w:ilvl="3" w:tplc="04090001" w:tentative="1">
-      <w:start w:val="1"/>
-      <w:numFmt w:val="bullet"/>
-      <w:lvlText w:val=""/>
-      <w:lvlJc w:val="left"/>
-      <w:pPr>
-        <w:ind w:left="2880" w:hanging="360"/>
-      </w:pPr>
-      <w:rPr>
-        <w:rFonts w:ascii="Symbol" w:hAnsi="Symbol" w:hint="default"/>
-      </w:rPr>
-    </w:lvl>
-    <w:lvl w:ilvl="4" w:tplc="04090003" w:tentative="1">
-      <w:start w:val="1"/>
-      <w:numFmt w:val="bullet"/>
-      <w:lvlText w:val="o"/>
-      <w:lvlJc w:val="left"/>
-      <w:pPr>
-        <w:ind w:left="3600" w:hanging="360"/>
-      </w:pPr>
-      <w:rPr>
-        <w:rFonts w:ascii="Courier New" w:hAnsi="Courier New" w:cs="Courier New" w:hint="default"/>
-      </w:rPr>
-    </w:lvl>
-    <w:lvl w:ilvl="5" w:tplc="04090005" w:tentative="1">
-      <w:start w:val="1"/>
-      <w:numFmt w:val="bullet"/>
-      <w:lvlText w:val=""/>
-      <w:lvlJc w:val="left"/>
-      <w:pPr>
-        <w:ind w:left="4320" w:hanging="360"/>
-      </w:pPr>
-      <w:rPr>
-        <w:rFonts w:ascii="Wingdings" w:hAnsi="Wingdings" w:hint="default"/>
-      </w:rPr>
-    </w:lvl>
-    <w:lvl w:ilvl="6" w:tplc="04090001" w:tentative="1">
-      <w:start w:val="1"/>
-      <w:numFmt w:val="bullet"/>
-      <w:lvlText w:val=""/>
-      <w:lvlJc w:val="left"/>
-      <w:pPr>
-        <w:ind w:left="5040" w:hanging="360"/>
-      </w:pPr>
-      <w:rPr>
-        <w:rFonts w:ascii="Symbol" w:hAnsi="Symbol" w:hint="default"/>
-      </w:rPr>
-    </w:lvl>
-    <w:lvl w:ilvl="7" w:tplc="04090003" w:tentative="1">
-      <w:start w:val="1"/>
-      <w:numFmt w:val="bullet"/>
-      <w:lvlText w:val="o"/>
-      <w:lvlJc w:val="left"/>
-      <w:pPr>
-        <w:ind w:left="5760" w:hanging="360"/>
-      </w:pPr>
-      <w:rPr>
-        <w:rFonts w:ascii="Courier New" w:hAnsi="Courier New" w:cs="Courier New" w:hint="default"/>
-      </w:rPr>
-    </w:lvl>
-    <w:lvl w:ilvl="8" w:tplc="04090005" w:tentative="1">
-      <w:start w:val="1"/>
-      <w:numFmt w:val="bullet"/>
-      <w:lvlText w:val=""/>
-      <w:lvlJc w:val="left"/>
-      <w:pPr>
-        <w:ind w:left="6480" w:hanging="360"/>
-      </w:pPr>
-      <w:rPr>
-        <w:rFonts w:ascii="Wingdings" w:hAnsi="Wingdings" w:hint="default"/>
-      </w:rPr>
-    </w:lvl>
-  </w:abstractNum>
   <w:num w:numId="1" w16cid:durableId="1236470091">
+    <w:abstractNumId w:val="4"/>
+  </w:num>
+  <w:num w:numId="2" w16cid:durableId="685903822">
+    <w:abstractNumId w:val="5"/>
+  </w:num>
+  <w:num w:numId="3" w16cid:durableId="1944409888">
+    <w:abstractNumId w:val="12"/>
+  </w:num>
+  <w:num w:numId="4" w16cid:durableId="36397875">
+    <w:abstractNumId w:val="1"/>
+  </w:num>
+  <w:num w:numId="5" w16cid:durableId="755976284">
+    <w:abstractNumId w:val="9"/>
+  </w:num>
+  <w:num w:numId="6" w16cid:durableId="1286159000">
+    <w:abstractNumId w:val="6"/>
+  </w:num>
+  <w:num w:numId="7" w16cid:durableId="1556893616">
     <w:abstractNumId w:val="2"/>
   </w:num>
-  <w:num w:numId="2" w16cid:durableId="685903822">
+  <w:num w:numId="8" w16cid:durableId="167411465">
+    <w:abstractNumId w:val="11"/>
+  </w:num>
+  <w:num w:numId="9" w16cid:durableId="1409883792">
+    <w:abstractNumId w:val="10"/>
+  </w:num>
+  <w:num w:numId="10" w16cid:durableId="1971014588">
+    <w:abstractNumId w:val="8"/>
+  </w:num>
+  <w:num w:numId="11" w16cid:durableId="14235246">
+    <w:abstractNumId w:val="7"/>
+  </w:num>
+  <w:num w:numId="12" w16cid:durableId="538904556">
     <w:abstractNumId w:val="3"/>
   </w:num>
-  <w:num w:numId="3" w16cid:durableId="1944409888">
-    <w:abstractNumId w:val="10"/>
-  </w:num>
-  <w:num w:numId="4" w16cid:durableId="36397875">
+  <w:num w:numId="13" w16cid:durableId="1094665960">
     <w:abstractNumId w:val="0"/>
-  </w:num>
-  <w:num w:numId="5" w16cid:durableId="755976284">
-    <w:abstractNumId w:val="7"/>
-  </w:num>
-  <w:num w:numId="6" w16cid:durableId="1286159000">
-    <w:abstractNumId w:val="4"/>
-  </w:num>
-  <w:num w:numId="7" w16cid:durableId="1556893616">
-    <w:abstractNumId w:val="1"/>
-  </w:num>
-  <w:num w:numId="8" w16cid:durableId="167411465">
-    <w:abstractNumId w:val="9"/>
-  </w:num>
-  <w:num w:numId="9" w16cid:durableId="1409883792">
-    <w:abstractNumId w:val="8"/>
-  </w:num>
-  <w:num w:numId="10" w16cid:durableId="1971014588">
-    <w:abstractNumId w:val="6"/>
-  </w:num>
-  <w:num w:numId="11" w16cid:durableId="14235246">
-    <w:abstractNumId w:val="5"/>
   </w:num>
 </w:numbering>
 </file>
@@ -10094,7 +12176,6 @@
   <w:style w:type="character" w:default="1" w:styleId="DefaultParagraphFont">
     <w:name w:val="Default Paragraph Font"/>
     <w:uiPriority w:val="1"/>
-    <w:semiHidden/>
     <w:unhideWhenUsed/>
   </w:style>
   <w:style w:type="table" w:default="1" w:styleId="TableNormal">
@@ -10425,6 +12506,49 @@
       <w:ind w:left="440"/>
     </w:pPr>
   </w:style>
+  <w:style w:type="character" w:styleId="UnresolvedMention">
+    <w:name w:val="Unresolved Mention"/>
+    <w:basedOn w:val="DefaultParagraphFont"/>
+    <w:uiPriority w:val="99"/>
+    <w:semiHidden/>
+    <w:unhideWhenUsed/>
+    <w:rsid w:val="003C3842"/>
+    <w:rPr>
+      <w:color w:val="605E5C"/>
+      <w:shd w:val="clear" w:color="auto" w:fill="E1DFDD"/>
+    </w:rPr>
+  </w:style>
+  <w:style w:type="character" w:styleId="FollowedHyperlink">
+    <w:name w:val="FollowedHyperlink"/>
+    <w:basedOn w:val="DefaultParagraphFont"/>
+    <w:uiPriority w:val="99"/>
+    <w:semiHidden/>
+    <w:unhideWhenUsed/>
+    <w:rsid w:val="005F64EA"/>
+    <w:rPr>
+      <w:color w:val="800080" w:themeColor="followedHyperlink"/>
+      <w:u w:val="single"/>
+    </w:rPr>
+  </w:style>
+  <w:style w:type="paragraph" w:styleId="Caption">
+    <w:name w:val="caption"/>
+    <w:basedOn w:val="Normal"/>
+    <w:next w:val="Normal"/>
+    <w:uiPriority w:val="35"/>
+    <w:unhideWhenUsed/>
+    <w:qFormat/>
+    <w:rsid w:val="004A3F1C"/>
+    <w:pPr>
+      <w:spacing w:line="240" w:lineRule="auto"/>
+    </w:pPr>
+    <w:rPr>
+      <w:i/>
+      <w:iCs/>
+      <w:color w:val="1F497D" w:themeColor="text2"/>
+      <w:sz w:val="18"/>
+      <w:szCs w:val="18"/>
+    </w:rPr>
+  </w:style>
 </w:styles>
 </file>
 

</xml_diff>